<commit_message>
Change abstract in documentation
</commit_message>
<xml_diff>
--- a/Documentation.docx
+++ b/Documentation.docx
@@ -1,6 +1,6 @@
 
 <file path=word/document.xml><?xml version="1.0" encoding="utf-8"?>
-<w:document xmlns:wpc="http://schemas.microsoft.com/office/word/2010/wordprocessingCanvas" xmlns:cx="http://schemas.microsoft.com/office/drawing/2014/chartex" xmlns:cx1="http://schemas.microsoft.com/office/drawing/2015/9/8/chartex" xmlns:cx2="http://schemas.microsoft.com/office/drawing/2015/10/21/chartex" xmlns:cx3="http://schemas.microsoft.com/office/drawing/2016/5/9/chartex" xmlns:cx4="http://schemas.microsoft.com/office/drawing/2016/5/10/chartex" xmlns:cx5="http://schemas.microsoft.com/office/drawing/2016/5/11/chartex" xmlns:cx6="http://schemas.microsoft.com/office/drawing/2016/5/12/chartex" xmlns:cx7="http://schemas.microsoft.com/office/drawing/2016/5/13/chartex" xmlns:cx8="http://schemas.microsoft.com/office/drawing/2016/5/14/chartex" xmlns:mc="http://schemas.openxmlformats.org/markup-compatibility/2006" xmlns:aink="http://schemas.microsoft.com/office/drawing/2016/ink" xmlns:am3d="http://schemas.microsoft.com/office/drawing/2017/model3d" xmlns:o="urn:schemas-microsoft-com:office:office" xmlns:r="http://schemas.openxmlformats.org/officeDocument/2006/relationships" xmlns:m="http://schemas.openxmlformats.org/officeDocument/2006/math" xmlns:v="urn:schemas-microsoft-com:vml" xmlns:wp14="http://schemas.microsoft.com/office/word/2010/wordprocessingDrawing" xmlns:wp="http://schemas.openxmlformats.org/drawingml/2006/wordprocessingDrawing" xmlns:w10="urn:schemas-microsoft-com:office:word" xmlns:w="http://schemas.openxmlformats.org/wordprocessingml/2006/main" xmlns:w14="http://schemas.microsoft.com/office/word/2010/wordml" xmlns:w15="http://schemas.microsoft.com/office/word/2012/wordml" xmlns:w16cid="http://schemas.microsoft.com/office/word/2016/wordml/cid" xmlns:w16se="http://schemas.microsoft.com/office/word/2015/wordml/symex" xmlns:wpg="http://schemas.microsoft.com/office/word/2010/wordprocessingGroup" xmlns:wpi="http://schemas.microsoft.com/office/word/2010/wordprocessingInk" xmlns:wne="http://schemas.microsoft.com/office/word/2006/wordml" xmlns:wps="http://schemas.microsoft.com/office/word/2010/wordprocessingShape" mc:Ignorable="w14 w15 w16se w16cid wp14">
+<w:document xmlns:wpc="http://schemas.microsoft.com/office/word/2010/wordprocessingCanvas" xmlns:cx="http://schemas.microsoft.com/office/drawing/2014/chartex" xmlns:cx1="http://schemas.microsoft.com/office/drawing/2015/9/8/chartex" xmlns:cx2="http://schemas.microsoft.com/office/drawing/2015/10/21/chartex" xmlns:cx3="http://schemas.microsoft.com/office/drawing/2016/5/9/chartex" xmlns:cx4="http://schemas.microsoft.com/office/drawing/2016/5/10/chartex" xmlns:cx5="http://schemas.microsoft.com/office/drawing/2016/5/11/chartex" xmlns:cx6="http://schemas.microsoft.com/office/drawing/2016/5/12/chartex" xmlns:cx7="http://schemas.microsoft.com/office/drawing/2016/5/13/chartex" xmlns:cx8="http://schemas.microsoft.com/office/drawing/2016/5/14/chartex" xmlns:mc="http://schemas.openxmlformats.org/markup-compatibility/2006" xmlns:aink="http://schemas.microsoft.com/office/drawing/2016/ink" xmlns:am3d="http://schemas.microsoft.com/office/drawing/2017/model3d" xmlns:o="urn:schemas-microsoft-com:office:office" xmlns:oel="http://schemas.microsoft.com/office/2019/extlst" xmlns:r="http://schemas.openxmlformats.org/officeDocument/2006/relationships" xmlns:m="http://schemas.openxmlformats.org/officeDocument/2006/math" xmlns:v="urn:schemas-microsoft-com:vml" xmlns:wp14="http://schemas.microsoft.com/office/word/2010/wordprocessingDrawing" xmlns:wp="http://schemas.openxmlformats.org/drawingml/2006/wordprocessingDrawing" xmlns:w10="urn:schemas-microsoft-com:office:word" xmlns:w="http://schemas.openxmlformats.org/wordprocessingml/2006/main" xmlns:w14="http://schemas.microsoft.com/office/word/2010/wordml" xmlns:w15="http://schemas.microsoft.com/office/word/2012/wordml" xmlns:w16cex="http://schemas.microsoft.com/office/word/2018/wordml/cex" xmlns:w16cid="http://schemas.microsoft.com/office/word/2016/wordml/cid" xmlns:w16="http://schemas.microsoft.com/office/word/2018/wordml" xmlns:w16du="http://schemas.microsoft.com/office/word/2023/wordml/word16du" xmlns:w16sdtdh="http://schemas.microsoft.com/office/word/2020/wordml/sdtdatahash" xmlns:w16se="http://schemas.microsoft.com/office/word/2015/wordml/symex" xmlns:wpg="http://schemas.microsoft.com/office/word/2010/wordprocessingGroup" xmlns:wpi="http://schemas.microsoft.com/office/word/2010/wordprocessingInk" xmlns:wne="http://schemas.microsoft.com/office/word/2006/wordml" xmlns:wps="http://schemas.microsoft.com/office/word/2010/wordprocessingShape" mc:Ignorable="w14 w15 w16se w16cid w16 w16cex w16sdtdh wp14">
   <w:body>
     <w:sdt>
       <w:sdtPr>
@@ -610,7 +610,6 @@
                                   <w:alias w:val="Abstract"/>
                                   <w:tag w:val=""/>
                                   <w:id w:val="1375273687"/>
-                                  <w:showingPlcHdr/>
                                   <w:dataBinding w:prefixMappings="xmlns:ns0='http://schemas.microsoft.com/office/2006/coverPageProps' " w:xpath="/ns0:CoverPageProperties[1]/ns0:Abstract[1]" w:storeItemID="{55AF091B-3C7A-41E3-B477-F2FDAA23CFDA}"/>
                                   <w:text w:multiLine="1"/>
                                 </w:sdtPr>
@@ -627,14 +626,7 @@
                                       <w:rPr>
                                         <w:color w:val="595959" w:themeColor="text1" w:themeTint="A6"/>
                                       </w:rPr>
-                                      <w:t xml:space="preserve">[Draw your reader in with an engaging abstract. It is typically a short summary of the document. </w:t>
-                                    </w:r>
-                                    <w:r>
-                                      <w:rPr>
-                                        <w:color w:val="595959" w:themeColor="text1" w:themeTint="A6"/>
-                                      </w:rPr>
-                                      <w:br/>
-                                      <w:t>When you’re ready to add your content, just click here and start typing.]</w:t>
+                                      <w:t>In this module I learn how I use database with C# using ADO.NET.</w:t>
                                     </w:r>
                                   </w:p>
                                 </w:sdtContent>
@@ -661,7 +653,11 @@
               </mc:Choice>
               <mc:Fallback>
                 <w:pict>
-                  <v:shape w14:anchorId="5202925F" id="Text Box 153" o:spid="_x0000_s1027" type="#_x0000_t202" style="position:absolute;left:0;text-align:left;margin-left:0;margin-top:0;width:8in;height:79.5pt;z-index:251664384;visibility:visible;mso-wrap-style:square;mso-width-percent:941;mso-height-percent:100;mso-top-percent:700;mso-wrap-distance-left:9pt;mso-wrap-distance-top:0;mso-wrap-distance-right:9pt;mso-wrap-distance-bottom:0;mso-position-horizontal:center;mso-position-horizontal-relative:page;mso-position-vertical-relative:page;mso-width-percent:941;mso-height-percent:100;mso-top-percent:700;mso-width-relative:page;mso-height-relative:page;v-text-anchor:top" o:gfxdata="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" filled="f" stroked="f" strokeweight=".5pt">
+                  <v:shapetype w14:anchorId="5202925F" id="_x0000_t202" coordsize="21600,21600" o:spt="202" path="m,l,21600r21600,l21600,xe">
+                    <v:stroke joinstyle="miter"/>
+                    <v:path gradientshapeok="t" o:connecttype="rect"/>
+                  </v:shapetype>
+                  <v:shape id="Text Box 153" o:spid="_x0000_s1027" type="#_x0000_t202" style="position:absolute;left:0;text-align:left;margin-left:0;margin-top:0;width:8in;height:79.5pt;z-index:251664384;visibility:visible;mso-wrap-style:square;mso-width-percent:941;mso-height-percent:100;mso-top-percent:700;mso-wrap-distance-left:9pt;mso-wrap-distance-top:0;mso-wrap-distance-right:9pt;mso-wrap-distance-bottom:0;mso-position-horizontal:center;mso-position-horizontal-relative:page;mso-position-vertical-relative:page;mso-width-percent:941;mso-height-percent:100;mso-top-percent:700;mso-width-relative:page;mso-height-relative:page;v-text-anchor:top" o:gfxdata="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" filled="f" stroked="f" strokeweight=".5pt">
                     <v:textbox style="mso-fit-shape-to-text:t" inset="126pt,0,54pt,0">
                       <w:txbxContent>
                         <w:p>
@@ -691,7 +687,6 @@
                             <w:alias w:val="Abstract"/>
                             <w:tag w:val=""/>
                             <w:id w:val="1375273687"/>
-                            <w:showingPlcHdr/>
                             <w:dataBinding w:prefixMappings="xmlns:ns0='http://schemas.microsoft.com/office/2006/coverPageProps' " w:xpath="/ns0:CoverPageProperties[1]/ns0:Abstract[1]" w:storeItemID="{55AF091B-3C7A-41E3-B477-F2FDAA23CFDA}"/>
                             <w:text w:multiLine="1"/>
                           </w:sdtPr>
@@ -708,14 +703,7 @@
                                 <w:rPr>
                                   <w:color w:val="595959" w:themeColor="text1" w:themeTint="A6"/>
                                 </w:rPr>
-                                <w:t xml:space="preserve">[Draw your reader in with an engaging abstract. It is typically a short summary of the document. </w:t>
-                              </w:r>
-                              <w:r>
-                                <w:rPr>
-                                  <w:color w:val="595959" w:themeColor="text1" w:themeTint="A6"/>
-                                </w:rPr>
-                                <w:br/>
-                                <w:t>When you’re ready to add your content, just click here and start typing.]</w:t>
+                                <w:t>In this module I learn how I use database with C# using ADO.NET.</w:t>
                               </w:r>
                             </w:p>
                           </w:sdtContent>
@@ -4131,19 +4119,11 @@
                     <w:lang w:bidi="gu-IN"/>
                   </w:rPr>
                 </w:pPr>
-                <w:proofErr w:type="gramStart"/>
-                <w:r>
-                  <w:rPr>
-                    <w:lang w:bidi="gu-IN"/>
-                  </w:rPr>
-                  <w:t>Item[</w:t>
-                </w:r>
-                <w:proofErr w:type="gramEnd"/>
-                <w:r>
-                  <w:rPr>
-                    <w:lang w:bidi="gu-IN"/>
-                  </w:rPr>
-                  <w:t>String]</w:t>
+                <w:r>
+                  <w:rPr>
+                    <w:lang w:bidi="gu-IN"/>
+                  </w:rPr>
+                  <w:t>Item[String]</w:t>
                 </w:r>
               </w:p>
             </w:tc>
@@ -4185,19 +4165,11 @@
                     <w:lang w:bidi="gu-IN"/>
                   </w:rPr>
                 </w:pPr>
-                <w:proofErr w:type="gramStart"/>
-                <w:r>
-                  <w:rPr>
-                    <w:lang w:bidi="gu-IN"/>
-                  </w:rPr>
-                  <w:t>Item[</w:t>
-                </w:r>
-                <w:proofErr w:type="gramEnd"/>
-                <w:r>
-                  <w:rPr>
-                    <w:lang w:bidi="gu-IN"/>
-                  </w:rPr>
-                  <w:t>Int32]</w:t>
+                <w:r>
+                  <w:rPr>
+                    <w:lang w:bidi="gu-IN"/>
+                  </w:rPr>
+                  <w:t>Item[Int32]</w:t>
                 </w:r>
               </w:p>
             </w:tc>
@@ -4423,19 +4395,11 @@
                     <w:lang w:bidi="gu-IN"/>
                   </w:rPr>
                 </w:pPr>
-                <w:proofErr w:type="gramStart"/>
-                <w:r>
-                  <w:rPr>
-                    <w:lang w:bidi="gu-IN"/>
-                  </w:rPr>
-                  <w:t>Close(</w:t>
-                </w:r>
-                <w:proofErr w:type="gramEnd"/>
-                <w:r>
-                  <w:rPr>
-                    <w:lang w:bidi="gu-IN"/>
-                  </w:rPr>
-                  <w:t>)</w:t>
+                <w:r>
+                  <w:rPr>
+                    <w:lang w:bidi="gu-IN"/>
+                  </w:rPr>
+                  <w:t>Close()</w:t>
                 </w:r>
               </w:p>
             </w:tc>
@@ -4491,7 +4455,6 @@
                   </w:rPr>
                 </w:pPr>
                 <w:proofErr w:type="spellStart"/>
-                <w:proofErr w:type="gramStart"/>
                 <w:r>
                   <w:rPr>
                     <w:lang w:bidi="gu-IN"/>
@@ -4503,14 +4466,7 @@
                   <w:rPr>
                     <w:lang w:bidi="gu-IN"/>
                   </w:rPr>
-                  <w:t>(</w:t>
-                </w:r>
-                <w:proofErr w:type="gramEnd"/>
-                <w:r>
-                  <w:rPr>
-                    <w:lang w:bidi="gu-IN"/>
-                  </w:rPr>
-                  <w:t>Int32)</w:t>
+                  <w:t>(Int32)</w:t>
                 </w:r>
               </w:p>
             </w:tc>
@@ -4553,7 +4509,6 @@
                   </w:rPr>
                 </w:pPr>
                 <w:proofErr w:type="spellStart"/>
-                <w:proofErr w:type="gramStart"/>
                 <w:r>
                   <w:rPr>
                     <w:lang w:bidi="gu-IN"/>
@@ -4565,14 +4520,7 @@
                   <w:rPr>
                     <w:lang w:bidi="gu-IN"/>
                   </w:rPr>
-                  <w:t>(</w:t>
-                </w:r>
-                <w:proofErr w:type="gramEnd"/>
-                <w:r>
-                  <w:rPr>
-                    <w:lang w:bidi="gu-IN"/>
-                  </w:rPr>
-                  <w:t>Int32)</w:t>
+                  <w:t>(Int32)</w:t>
                 </w:r>
               </w:p>
             </w:tc>
@@ -4614,7 +4562,6 @@
                   </w:rPr>
                 </w:pPr>
                 <w:proofErr w:type="spellStart"/>
-                <w:proofErr w:type="gramStart"/>
                 <w:r>
                   <w:rPr>
                     <w:lang w:bidi="gu-IN"/>
@@ -4626,14 +4573,7 @@
                   <w:rPr>
                     <w:lang w:bidi="gu-IN"/>
                   </w:rPr>
-                  <w:t>(</w:t>
-                </w:r>
-                <w:proofErr w:type="gramEnd"/>
-                <w:r>
-                  <w:rPr>
-                    <w:lang w:bidi="gu-IN"/>
-                  </w:rPr>
-                  <w:t>Int32)</w:t>
+                  <w:t>(Int32)</w:t>
                 </w:r>
               </w:p>
             </w:tc>
@@ -4676,7 +4616,6 @@
                   </w:rPr>
                 </w:pPr>
                 <w:proofErr w:type="spellStart"/>
-                <w:proofErr w:type="gramStart"/>
                 <w:r>
                   <w:rPr>
                     <w:lang w:bidi="gu-IN"/>
@@ -4688,14 +4627,7 @@
                   <w:rPr>
                     <w:lang w:bidi="gu-IN"/>
                   </w:rPr>
-                  <w:t>(</w:t>
-                </w:r>
-                <w:proofErr w:type="gramEnd"/>
-                <w:r>
-                  <w:rPr>
-                    <w:lang w:bidi="gu-IN"/>
-                  </w:rPr>
-                  <w:t>Int32)</w:t>
+                  <w:t>(Int32)</w:t>
                 </w:r>
               </w:p>
             </w:tc>
@@ -4751,7 +4683,6 @@
                   </w:rPr>
                 </w:pPr>
                 <w:proofErr w:type="spellStart"/>
-                <w:proofErr w:type="gramStart"/>
                 <w:r>
                   <w:rPr>
                     <w:lang w:bidi="gu-IN"/>
@@ -4763,14 +4694,7 @@
                   <w:rPr>
                     <w:lang w:bidi="gu-IN"/>
                   </w:rPr>
-                  <w:t>(</w:t>
-                </w:r>
-                <w:proofErr w:type="gramEnd"/>
-                <w:r>
-                  <w:rPr>
-                    <w:lang w:bidi="gu-IN"/>
-                  </w:rPr>
-                  <w:t>Int32)</w:t>
+                  <w:t>(Int32)</w:t>
                 </w:r>
               </w:p>
             </w:tc>
@@ -4813,7 +4737,6 @@
                   </w:rPr>
                 </w:pPr>
                 <w:proofErr w:type="spellStart"/>
-                <w:proofErr w:type="gramStart"/>
                 <w:r>
                   <w:rPr>
                     <w:lang w:bidi="gu-IN"/>
@@ -4825,14 +4748,7 @@
                   <w:rPr>
                     <w:lang w:bidi="gu-IN"/>
                   </w:rPr>
-                  <w:t>(</w:t>
-                </w:r>
-                <w:proofErr w:type="gramEnd"/>
-                <w:r>
-                  <w:rPr>
-                    <w:lang w:bidi="gu-IN"/>
-                  </w:rPr>
-                  <w:t>Int32)</w:t>
+                  <w:t>(Int32)</w:t>
                 </w:r>
               </w:p>
             </w:tc>
@@ -4874,7 +4790,6 @@
                   </w:rPr>
                 </w:pPr>
                 <w:proofErr w:type="spellStart"/>
-                <w:proofErr w:type="gramStart"/>
                 <w:r>
                   <w:rPr>
                     <w:lang w:bidi="gu-IN"/>
@@ -4887,14 +4802,7 @@
                   <w:rPr>
                     <w:lang w:bidi="gu-IN"/>
                   </w:rPr>
-                  <w:t>(</w:t>
-                </w:r>
-                <w:proofErr w:type="gramEnd"/>
-                <w:r>
-                  <w:rPr>
-                    <w:lang w:bidi="gu-IN"/>
-                  </w:rPr>
-                  <w:t>Int32)</w:t>
+                  <w:t>(Int32)</w:t>
                 </w:r>
               </w:p>
             </w:tc>
@@ -4937,7 +4845,6 @@
                   </w:rPr>
                 </w:pPr>
                 <w:proofErr w:type="spellStart"/>
-                <w:proofErr w:type="gramStart"/>
                 <w:r>
                   <w:rPr>
                     <w:lang w:bidi="gu-IN"/>
@@ -4949,14 +4856,7 @@
                   <w:rPr>
                     <w:lang w:bidi="gu-IN"/>
                   </w:rPr>
-                  <w:t>(</w:t>
-                </w:r>
-                <w:proofErr w:type="gramEnd"/>
-                <w:r>
-                  <w:rPr>
-                    <w:lang w:bidi="gu-IN"/>
-                  </w:rPr>
-                  <w:t>Int32)</w:t>
+                  <w:t>(Int32)</w:t>
                 </w:r>
               </w:p>
             </w:tc>
@@ -4998,7 +4898,6 @@
                   </w:rPr>
                 </w:pPr>
                 <w:proofErr w:type="spellStart"/>
-                <w:proofErr w:type="gramStart"/>
                 <w:r>
                   <w:rPr>
                     <w:lang w:bidi="gu-IN"/>
@@ -5010,14 +4909,7 @@
                   <w:rPr>
                     <w:lang w:bidi="gu-IN"/>
                   </w:rPr>
-                  <w:t>(</w:t>
-                </w:r>
-                <w:proofErr w:type="gramEnd"/>
-                <w:r>
-                  <w:rPr>
-                    <w:lang w:bidi="gu-IN"/>
-                  </w:rPr>
-                  <w:t>)</w:t>
+                  <w:t>()</w:t>
                 </w:r>
               </w:p>
             </w:tc>
@@ -5088,7 +4980,6 @@
                   </w:rPr>
                 </w:pPr>
                 <w:proofErr w:type="spellStart"/>
-                <w:proofErr w:type="gramStart"/>
                 <w:r>
                   <w:rPr>
                     <w:lang w:bidi="gu-IN"/>
@@ -5100,14 +4991,7 @@
                   <w:rPr>
                     <w:lang w:bidi="gu-IN"/>
                   </w:rPr>
-                  <w:t>(</w:t>
-                </w:r>
-                <w:proofErr w:type="gramEnd"/>
-                <w:r>
-                  <w:rPr>
-                    <w:lang w:bidi="gu-IN"/>
-                  </w:rPr>
-                  <w:t>Int32)</w:t>
+                  <w:t>(Int32)</w:t>
                 </w:r>
               </w:p>
             </w:tc>
@@ -5149,7 +5033,6 @@
                   </w:rPr>
                 </w:pPr>
                 <w:proofErr w:type="spellStart"/>
-                <w:proofErr w:type="gramStart"/>
                 <w:r>
                   <w:rPr>
                     <w:lang w:bidi="gu-IN"/>
@@ -5161,14 +5044,7 @@
                   <w:rPr>
                     <w:lang w:bidi="gu-IN"/>
                   </w:rPr>
-                  <w:t>(</w:t>
-                </w:r>
-                <w:proofErr w:type="gramEnd"/>
-                <w:r>
-                  <w:rPr>
-                    <w:lang w:bidi="gu-IN"/>
-                  </w:rPr>
-                  <w:t>Object[])</w:t>
+                  <w:t>(Object[])</w:t>
                 </w:r>
               </w:p>
             </w:tc>
@@ -5211,7 +5087,6 @@
                   </w:rPr>
                 </w:pPr>
                 <w:proofErr w:type="spellStart"/>
-                <w:proofErr w:type="gramStart"/>
                 <w:r>
                   <w:rPr>
                     <w:lang w:bidi="gu-IN"/>
@@ -5223,14 +5098,7 @@
                   <w:rPr>
                     <w:lang w:bidi="gu-IN"/>
                   </w:rPr>
-                  <w:t>(</w:t>
-                </w:r>
-                <w:proofErr w:type="gramEnd"/>
-                <w:r>
-                  <w:rPr>
-                    <w:lang w:bidi="gu-IN"/>
-                  </w:rPr>
-                  <w:t>)</w:t>
+                  <w:t>()</w:t>
                 </w:r>
               </w:p>
             </w:tc>
@@ -5271,19 +5139,11 @@
                     <w:lang w:bidi="gu-IN"/>
                   </w:rPr>
                 </w:pPr>
-                <w:proofErr w:type="gramStart"/>
-                <w:r>
-                  <w:rPr>
-                    <w:lang w:bidi="gu-IN"/>
-                  </w:rPr>
-                  <w:t>Read(</w:t>
-                </w:r>
-                <w:proofErr w:type="gramEnd"/>
-                <w:r>
-                  <w:rPr>
-                    <w:lang w:bidi="gu-IN"/>
-                  </w:rPr>
-                  <w:t>)</w:t>
+                <w:r>
+                  <w:rPr>
+                    <w:lang w:bidi="gu-IN"/>
+                  </w:rPr>
+                  <w:t>Read()</w:t>
                 </w:r>
               </w:p>
             </w:tc>
@@ -5670,7 +5530,6 @@
                   </w:rPr>
                 </w:pPr>
                 <w:proofErr w:type="spellStart"/>
-                <w:proofErr w:type="gramStart"/>
                 <w:r>
                   <w:rPr>
                     <w:lang w:bidi="gu-IN"/>
@@ -5682,14 +5541,7 @@
                   <w:rPr>
                     <w:lang w:bidi="gu-IN"/>
                   </w:rPr>
-                  <w:t>(</w:t>
-                </w:r>
-                <w:proofErr w:type="gramEnd"/>
-                <w:r>
-                  <w:rPr>
-                    <w:lang w:bidi="gu-IN"/>
-                  </w:rPr>
-                  <w:t>)</w:t>
+                  <w:t>()</w:t>
                 </w:r>
               </w:p>
             </w:tc>
@@ -5745,7 +5597,6 @@
                   </w:rPr>
                 </w:pPr>
                 <w:proofErr w:type="spellStart"/>
-                <w:proofErr w:type="gramStart"/>
                 <w:r>
                   <w:rPr>
                     <w:lang w:bidi="gu-IN"/>
@@ -5760,7 +5611,6 @@
                   <w:t>(</w:t>
                 </w:r>
                 <w:proofErr w:type="spellStart"/>
-                <w:proofErr w:type="gramEnd"/>
                 <w:r>
                   <w:rPr>
                     <w:lang w:bidi="gu-IN"/>
@@ -5910,34 +5760,18 @@
                   </w:rPr>
                 </w:pPr>
                 <w:proofErr w:type="spellStart"/>
-                <w:proofErr w:type="gramStart"/>
-                <w:r>
-                  <w:rPr>
-                    <w:lang w:bidi="gu-IN"/>
-                  </w:rPr>
-                  <w:t>CloneInter</w:t>
-                </w:r>
-                <w:bookmarkStart w:id="8" w:name="_GoBack"/>
-                <w:bookmarkEnd w:id="8"/>
-                <w:r>
-                  <w:rPr>
-                    <w:lang w:bidi="gu-IN"/>
-                  </w:rPr>
-                  <w:t>nals</w:t>
+                <w:r>
+                  <w:rPr>
+                    <w:lang w:bidi="gu-IN"/>
+                  </w:rPr>
+                  <w:t>CloneInternals</w:t>
                 </w:r>
                 <w:proofErr w:type="spellEnd"/>
                 <w:r>
                   <w:rPr>
                     <w:lang w:bidi="gu-IN"/>
                   </w:rPr>
-                  <w:t>(</w:t>
-                </w:r>
-                <w:proofErr w:type="gramEnd"/>
-                <w:r>
-                  <w:rPr>
-                    <w:lang w:bidi="gu-IN"/>
-                  </w:rPr>
-                  <w:t>)</w:t>
+                  <w:t>()</w:t>
                 </w:r>
               </w:p>
             </w:tc>
@@ -5992,19 +5826,11 @@
                     <w:lang w:bidi="gu-IN"/>
                   </w:rPr>
                 </w:pPr>
-                <w:proofErr w:type="gramStart"/>
-                <w:r>
-                  <w:rPr>
-                    <w:lang w:bidi="gu-IN"/>
-                  </w:rPr>
-                  <w:t>Dispose(</w:t>
-                </w:r>
-                <w:proofErr w:type="gramEnd"/>
-                <w:r>
-                  <w:rPr>
-                    <w:lang w:bidi="gu-IN"/>
-                  </w:rPr>
-                  <w:t>Boolean)</w:t>
+                <w:r>
+                  <w:rPr>
+                    <w:lang w:bidi="gu-IN"/>
+                  </w:rPr>
+                  <w:t>Dispose(Boolean)</w:t>
                 </w:r>
               </w:p>
             </w:tc>
@@ -6060,7 +5886,6 @@
                     <w:lang w:bidi="gu-IN"/>
                   </w:rPr>
                 </w:pPr>
-                <w:proofErr w:type="gramStart"/>
                 <w:r>
                   <w:rPr>
                     <w:lang w:bidi="gu-IN"/>
@@ -6068,7 +5893,6 @@
                   <w:t>Fill(</w:t>
                 </w:r>
                 <w:proofErr w:type="spellStart"/>
-                <w:proofErr w:type="gramEnd"/>
                 <w:r>
                   <w:rPr>
                     <w:lang w:bidi="gu-IN"/>
@@ -6136,7 +5960,6 @@
                   </w:rPr>
                 </w:pPr>
                 <w:proofErr w:type="spellStart"/>
-                <w:proofErr w:type="gramStart"/>
                 <w:r>
                   <w:rPr>
                     <w:lang w:bidi="gu-IN"/>
@@ -6151,7 +5974,6 @@
                   <w:t>(</w:t>
                 </w:r>
                 <w:proofErr w:type="spellStart"/>
-                <w:proofErr w:type="gramEnd"/>
                 <w:r>
                   <w:rPr>
                     <w:lang w:bidi="gu-IN"/>
@@ -6262,7 +6084,6 @@
                   </w:rPr>
                 </w:pPr>
                 <w:proofErr w:type="spellStart"/>
-                <w:proofErr w:type="gramStart"/>
                 <w:r>
                   <w:rPr>
                     <w:lang w:bidi="gu-IN"/>
@@ -6274,14 +6095,7 @@
                   <w:rPr>
                     <w:lang w:bidi="gu-IN"/>
                   </w:rPr>
-                  <w:t>(</w:t>
-                </w:r>
-                <w:proofErr w:type="gramEnd"/>
-                <w:r>
-                  <w:rPr>
-                    <w:lang w:bidi="gu-IN"/>
-                  </w:rPr>
-                  <w:t>)</w:t>
+                  <w:t>()</w:t>
                 </w:r>
               </w:p>
             </w:tc>
@@ -6323,7 +6137,6 @@
                   </w:rPr>
                 </w:pPr>
                 <w:proofErr w:type="spellStart"/>
-                <w:proofErr w:type="gramStart"/>
                 <w:r>
                   <w:rPr>
                     <w:lang w:bidi="gu-IN"/>
@@ -6335,14 +6148,7 @@
                   <w:rPr>
                     <w:lang w:bidi="gu-IN"/>
                   </w:rPr>
-                  <w:t>(</w:t>
-                </w:r>
-                <w:proofErr w:type="gramEnd"/>
-                <w:r>
-                  <w:rPr>
-                    <w:lang w:bidi="gu-IN"/>
-                  </w:rPr>
-                  <w:t>)</w:t>
+                  <w:t>()</w:t>
                 </w:r>
               </w:p>
             </w:tc>
@@ -6399,7 +6205,6 @@
                   </w:rPr>
                 </w:pPr>
                 <w:proofErr w:type="spellStart"/>
-                <w:proofErr w:type="gramStart"/>
                 <w:r>
                   <w:rPr>
                     <w:lang w:bidi="gu-IN"/>
@@ -6411,14 +6216,7 @@
                   <w:rPr>
                     <w:lang w:bidi="gu-IN"/>
                   </w:rPr>
-                  <w:t>(</w:t>
-                </w:r>
-                <w:proofErr w:type="gramEnd"/>
-                <w:r>
-                  <w:rPr>
-                    <w:lang w:bidi="gu-IN"/>
-                  </w:rPr>
-                  <w:t>)</w:t>
+                  <w:t>()</w:t>
                 </w:r>
               </w:p>
             </w:tc>
@@ -6474,7 +6272,6 @@
                   </w:rPr>
                 </w:pPr>
                 <w:proofErr w:type="spellStart"/>
-                <w:proofErr w:type="gramStart"/>
                 <w:r>
                   <w:rPr>
                     <w:lang w:bidi="gu-IN"/>
@@ -6486,14 +6283,7 @@
                   <w:rPr>
                     <w:lang w:bidi="gu-IN"/>
                   </w:rPr>
-                  <w:t>(</w:t>
-                </w:r>
-                <w:proofErr w:type="gramEnd"/>
-                <w:r>
-                  <w:rPr>
-                    <w:lang w:bidi="gu-IN"/>
-                  </w:rPr>
-                  <w:t>)</w:t>
+                  <w:t>()</w:t>
                 </w:r>
               </w:p>
             </w:tc>
@@ -6550,7 +6340,6 @@
                   </w:rPr>
                 </w:pPr>
                 <w:proofErr w:type="spellStart"/>
-                <w:proofErr w:type="gramStart"/>
                 <w:r>
                   <w:rPr>
                     <w:lang w:bidi="gu-IN"/>
@@ -6562,14 +6351,7 @@
                   <w:rPr>
                     <w:lang w:bidi="gu-IN"/>
                   </w:rPr>
-                  <w:t>(</w:t>
-                </w:r>
-                <w:proofErr w:type="gramEnd"/>
-                <w:r>
-                  <w:rPr>
-                    <w:lang w:bidi="gu-IN"/>
-                  </w:rPr>
-                  <w:t>)</w:t>
+                  <w:t>()</w:t>
                 </w:r>
               </w:p>
             </w:tc>
@@ -6624,7 +6406,6 @@
                     <w:lang w:bidi="gu-IN"/>
                   </w:rPr>
                 </w:pPr>
-                <w:proofErr w:type="gramStart"/>
                 <w:r>
                   <w:rPr>
                     <w:lang w:bidi="gu-IN"/>
@@ -6633,7 +6414,6 @@
                   <w:t>Update(</w:t>
                 </w:r>
                 <w:proofErr w:type="spellStart"/>
-                <w:proofErr w:type="gramEnd"/>
                 <w:r>
                   <w:rPr>
                     <w:lang w:bidi="gu-IN"/>
@@ -6691,7 +6471,7 @@
             </w:rPr>
             <w:br w:type="page"/>
           </w:r>
-          <w:bookmarkStart w:id="9" w:name="_Toc128737386"/>
+          <w:bookmarkStart w:id="8" w:name="_Toc128737386"/>
           <w:proofErr w:type="spellStart"/>
           <w:r>
             <w:rPr>
@@ -6700,7 +6480,7 @@
             <w:lastRenderedPageBreak/>
             <w:t>DataSet</w:t>
           </w:r>
-          <w:bookmarkEnd w:id="9"/>
+          <w:bookmarkEnd w:id="8"/>
           <w:proofErr w:type="spellEnd"/>
         </w:p>
         <w:p>
@@ -6710,14 +6490,14 @@
               <w:lang w:bidi="gu-IN"/>
             </w:rPr>
           </w:pPr>
-          <w:bookmarkStart w:id="10" w:name="_Toc128737387"/>
+          <w:bookmarkStart w:id="9" w:name="_Toc128737387"/>
           <w:r>
             <w:rPr>
               <w:lang w:bidi="gu-IN"/>
             </w:rPr>
             <w:t>Introduction</w:t>
           </w:r>
-          <w:bookmarkEnd w:id="10"/>
+          <w:bookmarkEnd w:id="9"/>
         </w:p>
         <w:p>
           <w:pPr>
@@ -6844,14 +6624,14 @@
               <w:lang w:bidi="gu-IN"/>
             </w:rPr>
           </w:pPr>
-          <w:bookmarkStart w:id="11" w:name="_Toc128737388"/>
+          <w:bookmarkStart w:id="10" w:name="_Toc128737388"/>
           <w:r>
             <w:rPr>
               <w:lang w:bidi="gu-IN"/>
             </w:rPr>
             <w:t>Constructors:</w:t>
           </w:r>
-          <w:bookmarkEnd w:id="11"/>
+          <w:bookmarkEnd w:id="10"/>
         </w:p>
         <w:tbl>
           <w:tblPr>
@@ -6929,7 +6709,6 @@
                   </w:rPr>
                 </w:pPr>
                 <w:proofErr w:type="spellStart"/>
-                <w:proofErr w:type="gramStart"/>
                 <w:r>
                   <w:rPr>
                     <w:lang w:bidi="gu-IN"/>
@@ -6941,14 +6720,7 @@
                   <w:rPr>
                     <w:lang w:bidi="gu-IN"/>
                   </w:rPr>
-                  <w:t>(</w:t>
-                </w:r>
-                <w:proofErr w:type="gramEnd"/>
-                <w:r>
-                  <w:rPr>
-                    <w:lang w:bidi="gu-IN"/>
-                  </w:rPr>
-                  <w:t>)</w:t>
+                  <w:t>()</w:t>
                 </w:r>
               </w:p>
             </w:tc>
@@ -7004,7 +6776,6 @@
                   </w:rPr>
                 </w:pPr>
                 <w:proofErr w:type="spellStart"/>
-                <w:proofErr w:type="gramStart"/>
                 <w:r>
                   <w:rPr>
                     <w:lang w:bidi="gu-IN"/>
@@ -7016,14 +6787,7 @@
                   <w:rPr>
                     <w:lang w:bidi="gu-IN"/>
                   </w:rPr>
-                  <w:t>(</w:t>
-                </w:r>
-                <w:proofErr w:type="gramEnd"/>
-                <w:r>
-                  <w:rPr>
-                    <w:lang w:bidi="gu-IN"/>
-                  </w:rPr>
-                  <w:t>String)</w:t>
+                  <w:t>(String)</w:t>
                 </w:r>
               </w:p>
             </w:tc>
@@ -7080,7 +6844,6 @@
                   </w:rPr>
                 </w:pPr>
                 <w:proofErr w:type="spellStart"/>
-                <w:proofErr w:type="gramStart"/>
                 <w:r>
                   <w:rPr>
                     <w:lang w:bidi="gu-IN"/>
@@ -7095,7 +6858,6 @@
                   <w:t>(</w:t>
                 </w:r>
                 <w:proofErr w:type="spellStart"/>
-                <w:proofErr w:type="gramEnd"/>
                 <w:r>
                   <w:rPr>
                     <w:lang w:bidi="gu-IN"/>
@@ -7177,7 +6939,6 @@
                   </w:rPr>
                 </w:pPr>
                 <w:proofErr w:type="spellStart"/>
-                <w:proofErr w:type="gramStart"/>
                 <w:r>
                   <w:rPr>
                     <w:lang w:bidi="gu-IN"/>
@@ -7192,7 +6953,6 @@
                   <w:t>(</w:t>
                 </w:r>
                 <w:proofErr w:type="spellStart"/>
-                <w:proofErr w:type="gramEnd"/>
                 <w:r>
                   <w:rPr>
                     <w:lang w:bidi="gu-IN"/>
@@ -7265,14 +7025,14 @@
               <w:lang w:bidi="gu-IN"/>
             </w:rPr>
           </w:pPr>
-          <w:bookmarkStart w:id="12" w:name="_Toc128737389"/>
+          <w:bookmarkStart w:id="11" w:name="_Toc128737389"/>
           <w:r>
             <w:rPr>
               <w:lang w:bidi="gu-IN"/>
             </w:rPr>
             <w:t>Properties</w:t>
           </w:r>
-          <w:bookmarkEnd w:id="12"/>
+          <w:bookmarkEnd w:id="11"/>
         </w:p>
         <w:tbl>
           <w:tblPr>
@@ -7905,7 +7665,7 @@
               <w:lang w:bidi="gu-IN"/>
             </w:rPr>
           </w:pPr>
-          <w:bookmarkStart w:id="13" w:name="_Toc128737390"/>
+          <w:bookmarkStart w:id="12" w:name="_Toc128737390"/>
           <w:r>
             <w:rPr>
               <w:lang w:bidi="gu-IN"/>
@@ -7913,7 +7673,7 @@
             <w:lastRenderedPageBreak/>
             <w:t>Methods</w:t>
           </w:r>
-          <w:bookmarkEnd w:id="13"/>
+          <w:bookmarkEnd w:id="12"/>
         </w:p>
         <w:tbl>
           <w:tblPr>
@@ -7989,7 +7749,6 @@
                   </w:rPr>
                 </w:pPr>
                 <w:proofErr w:type="spellStart"/>
-                <w:proofErr w:type="gramStart"/>
                 <w:r>
                   <w:rPr>
                     <w:lang w:bidi="gu-IN"/>
@@ -8001,14 +7760,7 @@
                   <w:rPr>
                     <w:lang w:bidi="gu-IN"/>
                   </w:rPr>
-                  <w:t>(</w:t>
-                </w:r>
-                <w:proofErr w:type="gramEnd"/>
-                <w:r>
-                  <w:rPr>
-                    <w:lang w:bidi="gu-IN"/>
-                  </w:rPr>
-                  <w:t>)</w:t>
+                  <w:t>()</w:t>
                 </w:r>
               </w:p>
             </w:tc>
@@ -8063,19 +7815,11 @@
                     <w:lang w:bidi="gu-IN"/>
                   </w:rPr>
                 </w:pPr>
-                <w:proofErr w:type="gramStart"/>
-                <w:r>
-                  <w:rPr>
-                    <w:lang w:bidi="gu-IN"/>
-                  </w:rPr>
-                  <w:t>Clear(</w:t>
-                </w:r>
-                <w:proofErr w:type="gramEnd"/>
-                <w:r>
-                  <w:rPr>
-                    <w:lang w:bidi="gu-IN"/>
-                  </w:rPr>
-                  <w:t>)</w:t>
+                <w:r>
+                  <w:rPr>
+                    <w:lang w:bidi="gu-IN"/>
+                  </w:rPr>
+                  <w:t>Clear()</w:t>
                 </w:r>
               </w:p>
             </w:tc>
@@ -8131,19 +7875,11 @@
                     <w:lang w:bidi="gu-IN"/>
                   </w:rPr>
                 </w:pPr>
-                <w:proofErr w:type="gramStart"/>
-                <w:r>
-                  <w:rPr>
-                    <w:lang w:bidi="gu-IN"/>
-                  </w:rPr>
-                  <w:t>Clone(</w:t>
-                </w:r>
-                <w:proofErr w:type="gramEnd"/>
-                <w:r>
-                  <w:rPr>
-                    <w:lang w:bidi="gu-IN"/>
-                  </w:rPr>
-                  <w:t>)</w:t>
+                <w:r>
+                  <w:rPr>
+                    <w:lang w:bidi="gu-IN"/>
+                  </w:rPr>
+                  <w:t>Clone()</w:t>
                 </w:r>
               </w:p>
             </w:tc>
@@ -8198,19 +7934,11 @@
                     <w:lang w:bidi="gu-IN"/>
                   </w:rPr>
                 </w:pPr>
-                <w:proofErr w:type="gramStart"/>
-                <w:r>
-                  <w:rPr>
-                    <w:lang w:bidi="gu-IN"/>
-                  </w:rPr>
-                  <w:t>Copy(</w:t>
-                </w:r>
-                <w:proofErr w:type="gramEnd"/>
-                <w:r>
-                  <w:rPr>
-                    <w:lang w:bidi="gu-IN"/>
-                  </w:rPr>
-                  <w:t>)</w:t>
+                <w:r>
+                  <w:rPr>
+                    <w:lang w:bidi="gu-IN"/>
+                  </w:rPr>
+                  <w:t>Copy()</w:t>
                 </w:r>
               </w:p>
             </w:tc>
@@ -8267,7 +7995,6 @@
                   </w:rPr>
                 </w:pPr>
                 <w:proofErr w:type="spellStart"/>
-                <w:proofErr w:type="gramStart"/>
                 <w:r>
                   <w:rPr>
                     <w:lang w:bidi="gu-IN"/>
@@ -8282,7 +8009,6 @@
                   <w:t>(</w:t>
                 </w:r>
                 <w:proofErr w:type="spellStart"/>
-                <w:proofErr w:type="gramEnd"/>
                 <w:r>
                   <w:rPr>
                     <w:lang w:bidi="gu-IN"/>
@@ -8364,7 +8090,6 @@
                   </w:rPr>
                 </w:pPr>
                 <w:proofErr w:type="spellStart"/>
-                <w:proofErr w:type="gramStart"/>
                 <w:r>
                   <w:rPr>
                     <w:lang w:bidi="gu-IN"/>
@@ -8376,14 +8101,7 @@
                   <w:rPr>
                     <w:lang w:bidi="gu-IN"/>
                   </w:rPr>
-                  <w:t>(</w:t>
-                </w:r>
-                <w:proofErr w:type="gramEnd"/>
-                <w:r>
-                  <w:rPr>
-                    <w:lang w:bidi="gu-IN"/>
-                  </w:rPr>
-                  <w:t>)</w:t>
+                  <w:t>()</w:t>
                 </w:r>
               </w:p>
             </w:tc>
@@ -8454,7 +8172,6 @@
                   </w:rPr>
                 </w:pPr>
                 <w:proofErr w:type="spellStart"/>
-                <w:proofErr w:type="gramStart"/>
                 <w:r>
                   <w:rPr>
                     <w:lang w:bidi="gu-IN"/>
@@ -8466,14 +8183,7 @@
                   <w:rPr>
                     <w:lang w:bidi="gu-IN"/>
                   </w:rPr>
-                  <w:t>(</w:t>
-                </w:r>
-                <w:proofErr w:type="gramEnd"/>
-                <w:r>
-                  <w:rPr>
-                    <w:lang w:bidi="gu-IN"/>
-                  </w:rPr>
-                  <w:t>)</w:t>
+                  <w:t>()</w:t>
                 </w:r>
               </w:p>
             </w:tc>
@@ -8529,7 +8239,6 @@
                   </w:rPr>
                 </w:pPr>
                 <w:proofErr w:type="spellStart"/>
-                <w:proofErr w:type="gramStart"/>
                 <w:r>
                   <w:rPr>
                     <w:lang w:bidi="gu-IN"/>
@@ -8541,14 +8250,7 @@
                   <w:rPr>
                     <w:lang w:bidi="gu-IN"/>
                   </w:rPr>
-                  <w:t>(</w:t>
-                </w:r>
-                <w:proofErr w:type="gramEnd"/>
-                <w:r>
-                  <w:rPr>
-                    <w:lang w:bidi="gu-IN"/>
-                  </w:rPr>
-                  <w:t>)</w:t>
+                  <w:t>()</w:t>
                 </w:r>
               </w:p>
             </w:tc>
@@ -8605,7 +8307,6 @@
                   </w:rPr>
                 </w:pPr>
                 <w:proofErr w:type="spellStart"/>
-                <w:proofErr w:type="gramStart"/>
                 <w:r>
                   <w:rPr>
                     <w:lang w:bidi="gu-IN"/>
@@ -8617,14 +8318,7 @@
                   <w:rPr>
                     <w:lang w:bidi="gu-IN"/>
                   </w:rPr>
-                  <w:t>(</w:t>
-                </w:r>
-                <w:proofErr w:type="gramEnd"/>
-                <w:r>
-                  <w:rPr>
-                    <w:lang w:bidi="gu-IN"/>
-                  </w:rPr>
-                  <w:t>)</w:t>
+                  <w:t>()</w:t>
                 </w:r>
               </w:p>
             </w:tc>
@@ -8679,7 +8373,6 @@
                     <w:lang w:bidi="gu-IN"/>
                   </w:rPr>
                 </w:pPr>
-                <w:proofErr w:type="gramStart"/>
                 <w:r>
                   <w:rPr>
                     <w:lang w:bidi="gu-IN"/>
@@ -8687,7 +8380,6 @@
                   <w:t>Load(</w:t>
                 </w:r>
                 <w:proofErr w:type="spellStart"/>
-                <w:proofErr w:type="gramEnd"/>
                 <w:r>
                   <w:rPr>
                     <w:lang w:bidi="gu-IN"/>
@@ -8797,7 +8489,6 @@
                     <w:lang w:bidi="gu-IN"/>
                   </w:rPr>
                 </w:pPr>
-                <w:proofErr w:type="gramStart"/>
                 <w:r>
                   <w:rPr>
                     <w:lang w:bidi="gu-IN"/>
@@ -8805,7 +8496,6 @@
                   <w:t>Merge(</w:t>
                 </w:r>
                 <w:proofErr w:type="spellStart"/>
-                <w:proofErr w:type="gramEnd"/>
                 <w:r>
                   <w:rPr>
                     <w:lang w:bidi="gu-IN"/>
@@ -8886,7 +8576,6 @@
                     <w:lang w:bidi="gu-IN"/>
                   </w:rPr>
                 </w:pPr>
-                <w:proofErr w:type="gramStart"/>
                 <w:r>
                   <w:rPr>
                     <w:lang w:bidi="gu-IN"/>
@@ -8894,7 +8583,6 @@
                   <w:t>Merge(</w:t>
                 </w:r>
                 <w:proofErr w:type="spellStart"/>
-                <w:proofErr w:type="gramEnd"/>
                 <w:r>
                   <w:rPr>
                     <w:lang w:bidi="gu-IN"/>
@@ -8977,7 +8665,6 @@
                   </w:rPr>
                 </w:pPr>
                 <w:proofErr w:type="spellStart"/>
-                <w:proofErr w:type="gramStart"/>
                 <w:r>
                   <w:rPr>
                     <w:lang w:bidi="gu-IN"/>
@@ -8992,7 +8679,6 @@
                   <w:t>(</w:t>
                 </w:r>
                 <w:proofErr w:type="spellStart"/>
-                <w:proofErr w:type="gramEnd"/>
                 <w:r>
                   <w:rPr>
                     <w:lang w:bidi="gu-IN"/>
@@ -9101,19 +8787,11 @@
                     <w:lang w:bidi="gu-IN"/>
                   </w:rPr>
                 </w:pPr>
-                <w:proofErr w:type="gramStart"/>
-                <w:r>
-                  <w:rPr>
-                    <w:lang w:bidi="gu-IN"/>
-                  </w:rPr>
-                  <w:t>Reset(</w:t>
-                </w:r>
-                <w:proofErr w:type="gramEnd"/>
-                <w:r>
-                  <w:rPr>
-                    <w:lang w:bidi="gu-IN"/>
-                  </w:rPr>
-                  <w:t>)</w:t>
+                <w:r>
+                  <w:rPr>
+                    <w:lang w:bidi="gu-IN"/>
+                  </w:rPr>
+                  <w:t>Reset()</w:t>
                 </w:r>
               </w:p>
             </w:tc>
@@ -9170,7 +8848,6 @@
                   </w:rPr>
                 </w:pPr>
                 <w:proofErr w:type="spellStart"/>
-                <w:proofErr w:type="gramStart"/>
                 <w:r>
                   <w:rPr>
                     <w:lang w:bidi="gu-IN"/>
@@ -9185,7 +8862,6 @@
                   <w:t>(</w:t>
                 </w:r>
                 <w:proofErr w:type="spellStart"/>
-                <w:proofErr w:type="gramEnd"/>
                 <w:r>
                   <w:rPr>
                     <w:lang w:bidi="gu-IN"/>
@@ -9332,7 +9008,7 @@
               <w:lang w:bidi="gu-IN"/>
             </w:rPr>
           </w:pPr>
-          <w:bookmarkStart w:id="14" w:name="_Toc128737391"/>
+          <w:bookmarkStart w:id="13" w:name="_Toc128737391"/>
           <w:proofErr w:type="spellStart"/>
           <w:r>
             <w:rPr>
@@ -9341,7 +9017,7 @@
             <w:lastRenderedPageBreak/>
             <w:t>DataTable</w:t>
           </w:r>
-          <w:bookmarkEnd w:id="14"/>
+          <w:bookmarkEnd w:id="13"/>
           <w:proofErr w:type="spellEnd"/>
         </w:p>
         <w:p>
@@ -9351,14 +9027,14 @@
               <w:lang w:bidi="gu-IN"/>
             </w:rPr>
           </w:pPr>
-          <w:bookmarkStart w:id="15" w:name="_Toc128737392"/>
+          <w:bookmarkStart w:id="14" w:name="_Toc128737392"/>
           <w:r>
             <w:rPr>
               <w:lang w:bidi="gu-IN"/>
             </w:rPr>
             <w:t>Introduction</w:t>
           </w:r>
-          <w:bookmarkEnd w:id="15"/>
+          <w:bookmarkEnd w:id="14"/>
         </w:p>
         <w:p>
           <w:pPr>
@@ -9478,11 +9154,11 @@
       <w:pPr>
         <w:pStyle w:val="Heading1"/>
       </w:pPr>
-      <w:bookmarkStart w:id="16" w:name="_Toc128737393"/>
+      <w:bookmarkStart w:id="15" w:name="_Toc128737393"/>
       <w:r>
         <w:t>Constructors</w:t>
       </w:r>
-      <w:bookmarkEnd w:id="16"/>
+      <w:bookmarkEnd w:id="15"/>
     </w:p>
     <w:tbl>
       <w:tblPr>
@@ -9543,17 +9219,12 @@
           </w:tcPr>
           <w:p>
             <w:proofErr w:type="spellStart"/>
-            <w:proofErr w:type="gramStart"/>
             <w:r>
               <w:t>DataTable</w:t>
             </w:r>
             <w:proofErr w:type="spellEnd"/>
             <w:r>
-              <w:t>(</w:t>
-            </w:r>
-            <w:proofErr w:type="gramEnd"/>
-            <w:r>
-              <w:t>)</w:t>
+              <w:t>()</w:t>
             </w:r>
           </w:p>
         </w:tc>
@@ -9592,17 +9263,12 @@
           </w:tcPr>
           <w:p>
             <w:proofErr w:type="spellStart"/>
-            <w:proofErr w:type="gramStart"/>
             <w:r>
               <w:t>DataTable</w:t>
             </w:r>
             <w:proofErr w:type="spellEnd"/>
             <w:r>
-              <w:t>(</w:t>
-            </w:r>
-            <w:proofErr w:type="gramEnd"/>
-            <w:r>
-              <w:t>String)</w:t>
+              <w:t>(String)</w:t>
             </w:r>
           </w:p>
         </w:tc>
@@ -9642,7 +9308,6 @@
           </w:tcPr>
           <w:p>
             <w:proofErr w:type="spellStart"/>
-            <w:proofErr w:type="gramStart"/>
             <w:r>
               <w:t>DataTable</w:t>
             </w:r>
@@ -9651,7 +9316,6 @@
               <w:t>(</w:t>
             </w:r>
             <w:proofErr w:type="spellStart"/>
-            <w:proofErr w:type="gramEnd"/>
             <w:r>
               <w:t>SerializationInfo</w:t>
             </w:r>
@@ -9720,17 +9384,12 @@
           </w:tcPr>
           <w:p>
             <w:proofErr w:type="spellStart"/>
-            <w:proofErr w:type="gramStart"/>
             <w:r>
               <w:t>DataTable</w:t>
             </w:r>
             <w:proofErr w:type="spellEnd"/>
             <w:r>
-              <w:t>(</w:t>
-            </w:r>
-            <w:proofErr w:type="gramEnd"/>
-            <w:r>
-              <w:t>String, String)</w:t>
+              <w:t>(String, String)</w:t>
             </w:r>
           </w:p>
         </w:tc>
@@ -9762,11 +9421,11 @@
       <w:pPr>
         <w:pStyle w:val="Heading1"/>
       </w:pPr>
-      <w:bookmarkStart w:id="17" w:name="_Toc128737394"/>
+      <w:bookmarkStart w:id="16" w:name="_Toc128737394"/>
       <w:r>
         <w:t>Properties</w:t>
       </w:r>
-      <w:bookmarkEnd w:id="17"/>
+      <w:bookmarkEnd w:id="16"/>
     </w:p>
     <w:tbl>
       <w:tblPr>
@@ -10139,11 +9798,11 @@
       <w:pPr>
         <w:pStyle w:val="Heading1"/>
       </w:pPr>
-      <w:bookmarkStart w:id="18" w:name="_Toc128737395"/>
+      <w:bookmarkStart w:id="17" w:name="_Toc128737395"/>
       <w:r>
         <w:t>Methods</w:t>
       </w:r>
-      <w:bookmarkEnd w:id="18"/>
+      <w:bookmarkEnd w:id="17"/>
     </w:p>
     <w:tbl>
       <w:tblPr>
@@ -10205,17 +9864,12 @@
           </w:tcPr>
           <w:p>
             <w:proofErr w:type="spellStart"/>
-            <w:proofErr w:type="gramStart"/>
             <w:r>
               <w:t>AcceptChanges</w:t>
             </w:r>
             <w:proofErr w:type="spellEnd"/>
             <w:r>
-              <w:t>(</w:t>
-            </w:r>
-            <w:proofErr w:type="gramEnd"/>
-            <w:r>
-              <w:t>)</w:t>
+              <w:t>()</w:t>
             </w:r>
           </w:p>
         </w:tc>
@@ -10245,13 +9899,8 @@
             <w:hideMark/>
           </w:tcPr>
           <w:p>
-            <w:proofErr w:type="gramStart"/>
-            <w:r>
-              <w:t>Clear(</w:t>
-            </w:r>
-            <w:proofErr w:type="gramEnd"/>
-            <w:r>
-              <w:t>)</w:t>
+            <w:r>
+              <w:t>Clear()</w:t>
             </w:r>
           </w:p>
         </w:tc>
@@ -10290,13 +9939,8 @@
             <w:hideMark/>
           </w:tcPr>
           <w:p>
-            <w:proofErr w:type="gramStart"/>
-            <w:r>
-              <w:t>Clone(</w:t>
-            </w:r>
-            <w:proofErr w:type="gramEnd"/>
-            <w:r>
-              <w:t>)</w:t>
+            <w:r>
+              <w:t>Clone()</w:t>
             </w:r>
           </w:p>
         </w:tc>
@@ -10334,13 +9978,8 @@
             <w:hideMark/>
           </w:tcPr>
           <w:p>
-            <w:proofErr w:type="gramStart"/>
-            <w:r>
-              <w:t>Copy(</w:t>
-            </w:r>
-            <w:proofErr w:type="gramEnd"/>
-            <w:r>
-              <w:t>)</w:t>
+            <w:r>
+              <w:t>Copy()</w:t>
             </w:r>
           </w:p>
         </w:tc>
@@ -10380,17 +10019,12 @@
           </w:tcPr>
           <w:p>
             <w:proofErr w:type="spellStart"/>
-            <w:proofErr w:type="gramStart"/>
             <w:r>
               <w:t>CreateDataReader</w:t>
             </w:r>
             <w:proofErr w:type="spellEnd"/>
             <w:r>
-              <w:t>(</w:t>
-            </w:r>
-            <w:proofErr w:type="gramEnd"/>
-            <w:r>
-              <w:t>)</w:t>
+              <w:t>()</w:t>
             </w:r>
           </w:p>
         </w:tc>
@@ -10437,17 +10071,12 @@
           </w:tcPr>
           <w:p>
             <w:proofErr w:type="spellStart"/>
-            <w:proofErr w:type="gramStart"/>
             <w:r>
               <w:t>CreateInstance</w:t>
             </w:r>
             <w:proofErr w:type="spellEnd"/>
             <w:r>
-              <w:t>(</w:t>
-            </w:r>
-            <w:proofErr w:type="gramEnd"/>
-            <w:r>
-              <w:t>)</w:t>
+              <w:t>()</w:t>
             </w:r>
           </w:p>
         </w:tc>
@@ -10487,17 +10116,12 @@
           </w:tcPr>
           <w:p>
             <w:proofErr w:type="spellStart"/>
-            <w:proofErr w:type="gramStart"/>
             <w:r>
               <w:t>GetRowType</w:t>
             </w:r>
             <w:proofErr w:type="spellEnd"/>
             <w:r>
-              <w:t>(</w:t>
-            </w:r>
-            <w:proofErr w:type="gramEnd"/>
-            <w:r>
-              <w:t>)</w:t>
+              <w:t>()</w:t>
             </w:r>
           </w:p>
         </w:tc>
@@ -10528,17 +10152,12 @@
           </w:tcPr>
           <w:p>
             <w:proofErr w:type="spellStart"/>
-            <w:proofErr w:type="gramStart"/>
             <w:r>
               <w:t>GetSchema</w:t>
             </w:r>
             <w:proofErr w:type="spellEnd"/>
             <w:r>
-              <w:t>(</w:t>
-            </w:r>
-            <w:proofErr w:type="gramEnd"/>
-            <w:r>
-              <w:t>)</w:t>
+              <w:t>()</w:t>
             </w:r>
           </w:p>
         </w:tc>
@@ -10570,7 +10189,6 @@
           </w:tcPr>
           <w:p>
             <w:proofErr w:type="spellStart"/>
-            <w:proofErr w:type="gramStart"/>
             <w:r>
               <w:t>ImportRow</w:t>
             </w:r>
@@ -10579,7 +10197,6 @@
               <w:t>(</w:t>
             </w:r>
             <w:proofErr w:type="spellStart"/>
-            <w:proofErr w:type="gramEnd"/>
             <w:r>
               <w:t>DataRow</w:t>
             </w:r>
@@ -10631,12 +10248,10 @@
             <w:hideMark/>
           </w:tcPr>
           <w:p>
-            <w:proofErr w:type="gramStart"/>
             <w:r>
               <w:t>Load(</w:t>
             </w:r>
             <w:proofErr w:type="spellStart"/>
-            <w:proofErr w:type="gramEnd"/>
             <w:r>
               <w:t>IDataReader</w:t>
             </w:r>
@@ -10689,12 +10304,10 @@
             <w:hideMark/>
           </w:tcPr>
           <w:p>
-            <w:proofErr w:type="gramStart"/>
             <w:r>
               <w:t>Merge(</w:t>
             </w:r>
             <w:proofErr w:type="spellStart"/>
-            <w:proofErr w:type="gramEnd"/>
             <w:r>
               <w:t>DataTable</w:t>
             </w:r>
@@ -10747,17 +10360,12 @@
           </w:tcPr>
           <w:p>
             <w:proofErr w:type="spellStart"/>
-            <w:proofErr w:type="gramStart"/>
             <w:r>
               <w:t>NewRow</w:t>
             </w:r>
             <w:proofErr w:type="spellEnd"/>
             <w:r>
-              <w:t>(</w:t>
-            </w:r>
-            <w:proofErr w:type="gramEnd"/>
-            <w:r>
-              <w:t>)</w:t>
+              <w:t>()</w:t>
             </w:r>
           </w:p>
         </w:tc>
@@ -10796,13 +10404,8 @@
             <w:hideMark/>
           </w:tcPr>
           <w:p>
-            <w:proofErr w:type="gramStart"/>
-            <w:r>
-              <w:t>Select(</w:t>
-            </w:r>
-            <w:proofErr w:type="gramEnd"/>
-            <w:r>
-              <w:t>)</w:t>
+            <w:r>
+              <w:t>Select()</w:t>
             </w:r>
           </w:p>
         </w:tc>
@@ -10841,17 +10444,12 @@
           </w:tcPr>
           <w:p>
             <w:proofErr w:type="spellStart"/>
-            <w:proofErr w:type="gramStart"/>
             <w:r>
               <w:t>WriteXml</w:t>
             </w:r>
             <w:proofErr w:type="spellEnd"/>
             <w:r>
-              <w:t>(</w:t>
-            </w:r>
-            <w:proofErr w:type="gramEnd"/>
-            <w:r>
-              <w:t>String)</w:t>
+              <w:t>(String)</w:t>
             </w:r>
           </w:p>
         </w:tc>
@@ -10889,22 +10487,22 @@
       <w:pPr>
         <w:pStyle w:val="Title"/>
       </w:pPr>
-      <w:bookmarkStart w:id="19" w:name="_Toc128737396"/>
+      <w:bookmarkStart w:id="18" w:name="_Toc128737396"/>
       <w:r>
         <w:lastRenderedPageBreak/>
         <w:t>Connection</w:t>
       </w:r>
-      <w:bookmarkEnd w:id="19"/>
+      <w:bookmarkEnd w:id="18"/>
     </w:p>
     <w:p>
       <w:pPr>
         <w:pStyle w:val="Heading1"/>
       </w:pPr>
-      <w:bookmarkStart w:id="20" w:name="_Toc128737397"/>
+      <w:bookmarkStart w:id="19" w:name="_Toc128737397"/>
       <w:r>
         <w:t>Introduction</w:t>
       </w:r>
-      <w:bookmarkEnd w:id="20"/>
+      <w:bookmarkEnd w:id="19"/>
     </w:p>
     <w:p>
       <w:pPr>
@@ -10984,26 +10582,18 @@
         </w:numPr>
       </w:pPr>
       <w:r>
-        <w:t xml:space="preserve">Therefore, you must explicitly close the connection by calling </w:t>
-      </w:r>
-      <w:proofErr w:type="gramStart"/>
-      <w:r>
-        <w:t>Close(</w:t>
-      </w:r>
-      <w:proofErr w:type="gramEnd"/>
-      <w:r>
-        <w:t>) method.</w:t>
+        <w:t>Therefore, you must explicitly close the connection by calling Close() method.</w:t>
       </w:r>
     </w:p>
     <w:p>
       <w:pPr>
         <w:pStyle w:val="Heading1"/>
       </w:pPr>
-      <w:bookmarkStart w:id="21" w:name="_Toc128737398"/>
+      <w:bookmarkStart w:id="20" w:name="_Toc128737398"/>
       <w:r>
         <w:t>Constructor</w:t>
       </w:r>
-      <w:bookmarkEnd w:id="21"/>
+      <w:bookmarkEnd w:id="20"/>
     </w:p>
     <w:tbl>
       <w:tblPr>
@@ -11060,17 +10650,12 @@
           </w:tcPr>
           <w:p>
             <w:proofErr w:type="spellStart"/>
-            <w:proofErr w:type="gramStart"/>
             <w:r>
               <w:t>SqlConnection</w:t>
             </w:r>
             <w:proofErr w:type="spellEnd"/>
             <w:r>
-              <w:t>(</w:t>
-            </w:r>
-            <w:proofErr w:type="gramEnd"/>
-            <w:r>
-              <w:t>)</w:t>
+              <w:t>()</w:t>
             </w:r>
           </w:p>
         </w:tc>
@@ -11109,17 +10694,12 @@
           </w:tcPr>
           <w:p>
             <w:proofErr w:type="spellStart"/>
-            <w:proofErr w:type="gramStart"/>
             <w:r>
               <w:t>SqlConnection</w:t>
             </w:r>
             <w:proofErr w:type="spellEnd"/>
             <w:r>
-              <w:t>(</w:t>
-            </w:r>
-            <w:proofErr w:type="gramEnd"/>
-            <w:r>
-              <w:t>String)</w:t>
+              <w:t>(String)</w:t>
             </w:r>
           </w:p>
         </w:tc>
@@ -11159,17 +10739,12 @@
           </w:tcPr>
           <w:p>
             <w:proofErr w:type="spellStart"/>
-            <w:proofErr w:type="gramStart"/>
             <w:r>
               <w:t>SqlConnection</w:t>
             </w:r>
             <w:proofErr w:type="spellEnd"/>
             <w:r>
-              <w:t>(</w:t>
-            </w:r>
-            <w:proofErr w:type="gramEnd"/>
-            <w:r>
-              <w:t xml:space="preserve">String, </w:t>
+              <w:t xml:space="preserve">(String, </w:t>
             </w:r>
             <w:proofErr w:type="spellStart"/>
             <w:r>
@@ -11220,11 +10795,11 @@
       <w:pPr>
         <w:pStyle w:val="Heading1"/>
       </w:pPr>
-      <w:bookmarkStart w:id="22" w:name="_Toc128737399"/>
+      <w:bookmarkStart w:id="21" w:name="_Toc128737399"/>
       <w:r>
         <w:t>Methods</w:t>
       </w:r>
-      <w:bookmarkEnd w:id="22"/>
+      <w:bookmarkEnd w:id="21"/>
     </w:p>
     <w:tbl>
       <w:tblPr>
@@ -11281,17 +10856,12 @@
           </w:tcPr>
           <w:p>
             <w:proofErr w:type="spellStart"/>
-            <w:proofErr w:type="gramStart"/>
             <w:r>
               <w:t>BeginTransaction</w:t>
             </w:r>
             <w:proofErr w:type="spellEnd"/>
             <w:r>
-              <w:t>(</w:t>
-            </w:r>
-            <w:proofErr w:type="gramEnd"/>
-            <w:r>
-              <w:t>)</w:t>
+              <w:t>()</w:t>
             </w:r>
           </w:p>
         </w:tc>
@@ -11322,17 +10892,12 @@
           </w:tcPr>
           <w:p>
             <w:proofErr w:type="spellStart"/>
-            <w:proofErr w:type="gramStart"/>
             <w:r>
               <w:t>ChangeDatabase</w:t>
             </w:r>
             <w:proofErr w:type="spellEnd"/>
             <w:r>
-              <w:t>(</w:t>
-            </w:r>
-            <w:proofErr w:type="gramEnd"/>
-            <w:r>
-              <w:t>String)</w:t>
+              <w:t>(String)</w:t>
             </w:r>
           </w:p>
         </w:tc>
@@ -11372,17 +10937,12 @@
           </w:tcPr>
           <w:p>
             <w:proofErr w:type="spellStart"/>
-            <w:proofErr w:type="gramStart"/>
             <w:r>
               <w:t>ChangePassword</w:t>
             </w:r>
             <w:proofErr w:type="spellEnd"/>
             <w:r>
-              <w:t>(</w:t>
-            </w:r>
-            <w:proofErr w:type="gramEnd"/>
-            <w:r>
-              <w:t>String, String)</w:t>
+              <w:t>(String, String)</w:t>
             </w:r>
           </w:p>
         </w:tc>
@@ -11412,13 +10972,8 @@
             <w:hideMark/>
           </w:tcPr>
           <w:p>
-            <w:proofErr w:type="gramStart"/>
-            <w:r>
-              <w:t>Close(</w:t>
-            </w:r>
-            <w:proofErr w:type="gramEnd"/>
-            <w:r>
-              <w:t>)</w:t>
+            <w:r>
+              <w:t>Close()</w:t>
             </w:r>
           </w:p>
         </w:tc>
@@ -11450,17 +11005,12 @@
           </w:tcPr>
           <w:p>
             <w:proofErr w:type="spellStart"/>
-            <w:proofErr w:type="gramStart"/>
             <w:r>
               <w:t>CreateCommand</w:t>
             </w:r>
             <w:proofErr w:type="spellEnd"/>
             <w:r>
-              <w:t>(</w:t>
-            </w:r>
-            <w:proofErr w:type="gramEnd"/>
-            <w:r>
-              <w:t>)</w:t>
+              <w:t>()</w:t>
             </w:r>
           </w:p>
         </w:tc>
@@ -11491,17 +11041,12 @@
           </w:tcPr>
           <w:p>
             <w:proofErr w:type="spellStart"/>
-            <w:proofErr w:type="gramStart"/>
             <w:r>
               <w:t>GetSchema</w:t>
             </w:r>
             <w:proofErr w:type="spellEnd"/>
             <w:r>
-              <w:t>(</w:t>
-            </w:r>
-            <w:proofErr w:type="gramEnd"/>
-            <w:r>
-              <w:t>)</w:t>
+              <w:t>()</w:t>
             </w:r>
           </w:p>
         </w:tc>
@@ -11540,13 +11085,8 @@
             <w:hideMark/>
           </w:tcPr>
           <w:p>
-            <w:proofErr w:type="gramStart"/>
-            <w:r>
-              <w:t>Open(</w:t>
-            </w:r>
-            <w:proofErr w:type="gramEnd"/>
-            <w:r>
-              <w:t>)</w:t>
+            <w:r>
+              <w:t>Open()</w:t>
             </w:r>
           </w:p>
         </w:tc>
@@ -11577,17 +11117,12 @@
           </w:tcPr>
           <w:p>
             <w:proofErr w:type="spellStart"/>
-            <w:proofErr w:type="gramStart"/>
             <w:r>
               <w:t>ResetStatistics</w:t>
             </w:r>
             <w:proofErr w:type="spellEnd"/>
             <w:r>
-              <w:t>(</w:t>
-            </w:r>
-            <w:proofErr w:type="gramEnd"/>
-            <w:r>
-              <w:t>)</w:t>
+              <w:t>()</w:t>
             </w:r>
           </w:p>
         </w:tc>
@@ -11620,22 +11155,22 @@
       <w:pPr>
         <w:pStyle w:val="Title"/>
       </w:pPr>
-      <w:bookmarkStart w:id="23" w:name="_Toc128737400"/>
+      <w:bookmarkStart w:id="22" w:name="_Toc128737400"/>
       <w:r>
         <w:lastRenderedPageBreak/>
         <w:t>Command</w:t>
       </w:r>
-      <w:bookmarkEnd w:id="23"/>
+      <w:bookmarkEnd w:id="22"/>
     </w:p>
     <w:p>
       <w:pPr>
         <w:pStyle w:val="Heading1"/>
       </w:pPr>
-      <w:bookmarkStart w:id="24" w:name="_Toc128737401"/>
+      <w:bookmarkStart w:id="23" w:name="_Toc128737401"/>
       <w:r>
         <w:t>Introduction</w:t>
       </w:r>
-      <w:bookmarkEnd w:id="24"/>
+      <w:bookmarkEnd w:id="23"/>
     </w:p>
     <w:p>
       <w:pPr>
@@ -11665,11 +11200,11 @@
       <w:pPr>
         <w:pStyle w:val="Heading1"/>
       </w:pPr>
-      <w:bookmarkStart w:id="25" w:name="_Toc128737402"/>
+      <w:bookmarkStart w:id="24" w:name="_Toc128737402"/>
       <w:r>
         <w:t>Constructors</w:t>
       </w:r>
-      <w:bookmarkEnd w:id="25"/>
+      <w:bookmarkEnd w:id="24"/>
     </w:p>
     <w:tbl>
       <w:tblPr>
@@ -11726,17 +11261,12 @@
           </w:tcPr>
           <w:p>
             <w:proofErr w:type="spellStart"/>
-            <w:proofErr w:type="gramStart"/>
             <w:r>
               <w:t>SqlCommand</w:t>
             </w:r>
             <w:proofErr w:type="spellEnd"/>
             <w:r>
-              <w:t>(</w:t>
-            </w:r>
-            <w:proofErr w:type="gramEnd"/>
-            <w:r>
-              <w:t>)</w:t>
+              <w:t>()</w:t>
             </w:r>
           </w:p>
         </w:tc>
@@ -11775,17 +11305,12 @@
           </w:tcPr>
           <w:p>
             <w:proofErr w:type="spellStart"/>
-            <w:proofErr w:type="gramStart"/>
             <w:r>
               <w:t>SqlCommand</w:t>
             </w:r>
             <w:proofErr w:type="spellEnd"/>
             <w:r>
-              <w:t>(</w:t>
-            </w:r>
-            <w:proofErr w:type="gramEnd"/>
-            <w:r>
-              <w:t>String)</w:t>
+              <w:t>(String)</w:t>
             </w:r>
           </w:p>
         </w:tc>
@@ -11825,17 +11350,12 @@
           </w:tcPr>
           <w:p>
             <w:proofErr w:type="spellStart"/>
-            <w:proofErr w:type="gramStart"/>
             <w:r>
               <w:t>SqlCommand</w:t>
             </w:r>
             <w:proofErr w:type="spellEnd"/>
             <w:r>
-              <w:t>(</w:t>
-            </w:r>
-            <w:proofErr w:type="gramEnd"/>
-            <w:r>
-              <w:t xml:space="preserve">String, </w:t>
+              <w:t xml:space="preserve">(String, </w:t>
             </w:r>
             <w:proofErr w:type="spellStart"/>
             <w:r>
@@ -11882,17 +11402,12 @@
           </w:tcPr>
           <w:p>
             <w:proofErr w:type="spellStart"/>
-            <w:proofErr w:type="gramStart"/>
             <w:r>
               <w:t>SqlCommand</w:t>
             </w:r>
             <w:proofErr w:type="spellEnd"/>
             <w:r>
-              <w:t>(</w:t>
-            </w:r>
-            <w:proofErr w:type="gramEnd"/>
-            <w:r>
-              <w:t xml:space="preserve">String, </w:t>
+              <w:t xml:space="preserve">(String, </w:t>
             </w:r>
             <w:proofErr w:type="spellStart"/>
             <w:r>
@@ -11948,17 +11463,12 @@
           </w:tcPr>
           <w:p>
             <w:proofErr w:type="spellStart"/>
-            <w:proofErr w:type="gramStart"/>
             <w:r>
               <w:t>SqlCommand</w:t>
             </w:r>
             <w:proofErr w:type="spellEnd"/>
             <w:r>
-              <w:t>(</w:t>
-            </w:r>
-            <w:proofErr w:type="gramEnd"/>
-            <w:r>
-              <w:t xml:space="preserve">String, </w:t>
+              <w:t xml:space="preserve">(String, </w:t>
             </w:r>
             <w:proofErr w:type="spellStart"/>
             <w:r>
@@ -12014,11 +11524,11 @@
       <w:pPr>
         <w:pStyle w:val="Heading1"/>
       </w:pPr>
-      <w:bookmarkStart w:id="26" w:name="_Toc128737403"/>
+      <w:bookmarkStart w:id="25" w:name="_Toc128737403"/>
       <w:r>
         <w:t>Methods</w:t>
       </w:r>
-      <w:bookmarkEnd w:id="26"/>
+      <w:bookmarkEnd w:id="25"/>
     </w:p>
     <w:tbl>
       <w:tblPr>
@@ -12075,17 +11585,12 @@
           </w:tcPr>
           <w:p>
             <w:proofErr w:type="spellStart"/>
-            <w:proofErr w:type="gramStart"/>
             <w:r>
               <w:t>BeginExecuteNonQuery</w:t>
             </w:r>
             <w:proofErr w:type="spellEnd"/>
             <w:r>
-              <w:t>(</w:t>
-            </w:r>
-            <w:proofErr w:type="gramEnd"/>
-            <w:r>
-              <w:t>)</w:t>
+              <w:t>()</w:t>
             </w:r>
           </w:p>
         </w:tc>
@@ -12123,13 +11628,8 @@
             <w:hideMark/>
           </w:tcPr>
           <w:p>
-            <w:proofErr w:type="gramStart"/>
-            <w:r>
-              <w:t>Cancel(</w:t>
-            </w:r>
-            <w:proofErr w:type="gramEnd"/>
-            <w:r>
-              <w:t>)</w:t>
+            <w:r>
+              <w:t>Cancel()</w:t>
             </w:r>
           </w:p>
         </w:tc>
@@ -12168,13 +11668,8 @@
             <w:hideMark/>
           </w:tcPr>
           <w:p>
-            <w:proofErr w:type="gramStart"/>
-            <w:r>
-              <w:t>Clone(</w:t>
-            </w:r>
-            <w:proofErr w:type="gramEnd"/>
-            <w:r>
-              <w:t>)</w:t>
+            <w:r>
+              <w:t>Clone()</w:t>
             </w:r>
           </w:p>
         </w:tc>
@@ -12213,17 +11708,12 @@
           </w:tcPr>
           <w:p>
             <w:proofErr w:type="spellStart"/>
-            <w:proofErr w:type="gramStart"/>
             <w:r>
               <w:t>CreateParameter</w:t>
             </w:r>
             <w:proofErr w:type="spellEnd"/>
             <w:r>
-              <w:t>(</w:t>
-            </w:r>
-            <w:proofErr w:type="gramEnd"/>
-            <w:r>
-              <w:t>)</w:t>
+              <w:t>()</w:t>
             </w:r>
           </w:p>
         </w:tc>
@@ -12263,17 +11753,12 @@
           </w:tcPr>
           <w:p>
             <w:proofErr w:type="spellStart"/>
-            <w:proofErr w:type="gramStart"/>
             <w:r>
               <w:t>ExecuteReader</w:t>
             </w:r>
             <w:proofErr w:type="spellEnd"/>
             <w:r>
-              <w:t>(</w:t>
-            </w:r>
-            <w:proofErr w:type="gramEnd"/>
-            <w:r>
-              <w:t>)</w:t>
+              <w:t>()</w:t>
             </w:r>
           </w:p>
         </w:tc>
@@ -12320,17 +11805,12 @@
           </w:tcPr>
           <w:p>
             <w:proofErr w:type="spellStart"/>
-            <w:proofErr w:type="gramStart"/>
             <w:r>
               <w:t>ExecuteXmlReader</w:t>
             </w:r>
             <w:proofErr w:type="spellEnd"/>
             <w:r>
-              <w:t>(</w:t>
-            </w:r>
-            <w:proofErr w:type="gramEnd"/>
-            <w:r>
-              <w:t>)</w:t>
+              <w:t>()</w:t>
             </w:r>
           </w:p>
         </w:tc>
@@ -12378,18 +11858,13 @@
           </w:tcPr>
           <w:p>
             <w:proofErr w:type="spellStart"/>
-            <w:proofErr w:type="gramStart"/>
             <w:r>
               <w:lastRenderedPageBreak/>
               <w:t>ExecuteScalar</w:t>
             </w:r>
             <w:proofErr w:type="spellEnd"/>
             <w:r>
-              <w:t>(</w:t>
-            </w:r>
-            <w:proofErr w:type="gramEnd"/>
-            <w:r>
-              <w:t>)</w:t>
+              <w:t>()</w:t>
             </w:r>
           </w:p>
         </w:tc>
@@ -12419,13 +11894,8 @@
             <w:hideMark/>
           </w:tcPr>
           <w:p>
-            <w:proofErr w:type="gramStart"/>
-            <w:r>
-              <w:t>Prepare(</w:t>
-            </w:r>
-            <w:proofErr w:type="gramEnd"/>
-            <w:r>
-              <w:t>)</w:t>
+            <w:r>
+              <w:t>Prepare()</w:t>
             </w:r>
           </w:p>
         </w:tc>
@@ -12457,17 +11927,12 @@
           </w:tcPr>
           <w:p>
             <w:proofErr w:type="spellStart"/>
-            <w:proofErr w:type="gramStart"/>
             <w:r>
               <w:t>ResetCommandTimeout</w:t>
             </w:r>
             <w:proofErr w:type="spellEnd"/>
             <w:r>
-              <w:t>(</w:t>
-            </w:r>
-            <w:proofErr w:type="gramEnd"/>
-            <w:r>
-              <w:t>)</w:t>
+              <w:t>()</w:t>
             </w:r>
           </w:p>
         </w:tc>
@@ -12505,17 +11970,12 @@
           </w:tcPr>
           <w:p>
             <w:proofErr w:type="spellStart"/>
-            <w:proofErr w:type="gramStart"/>
             <w:r>
               <w:t>ExecuteNonQuery</w:t>
             </w:r>
             <w:proofErr w:type="spellEnd"/>
             <w:r>
-              <w:t>(</w:t>
-            </w:r>
-            <w:proofErr w:type="gramEnd"/>
-            <w:r>
-              <w:t>)</w:t>
+              <w:t>()</w:t>
             </w:r>
           </w:p>
         </w:tc>
@@ -12554,7 +12014,7 @@
 </file>
 
 <file path=word/endnotes.xml><?xml version="1.0" encoding="utf-8"?>
-<w:endnotes xmlns:wpc="http://schemas.microsoft.com/office/word/2010/wordprocessingCanvas" xmlns:cx="http://schemas.microsoft.com/office/drawing/2014/chartex" xmlns:cx1="http://schemas.microsoft.com/office/drawing/2015/9/8/chartex" xmlns:cx2="http://schemas.microsoft.com/office/drawing/2015/10/21/chartex" xmlns:cx3="http://schemas.microsoft.com/office/drawing/2016/5/9/chartex" xmlns:cx4="http://schemas.microsoft.com/office/drawing/2016/5/10/chartex" xmlns:cx5="http://schemas.microsoft.com/office/drawing/2016/5/11/chartex" xmlns:cx6="http://schemas.microsoft.com/office/drawing/2016/5/12/chartex" xmlns:cx7="http://schemas.microsoft.com/office/drawing/2016/5/13/chartex" xmlns:cx8="http://schemas.microsoft.com/office/drawing/2016/5/14/chartex" xmlns:mc="http://schemas.openxmlformats.org/markup-compatibility/2006" xmlns:aink="http://schemas.microsoft.com/office/drawing/2016/ink" xmlns:am3d="http://schemas.microsoft.com/office/drawing/2017/model3d" xmlns:o="urn:schemas-microsoft-com:office:office" xmlns:r="http://schemas.openxmlformats.org/officeDocument/2006/relationships" xmlns:m="http://schemas.openxmlformats.org/officeDocument/2006/math" xmlns:v="urn:schemas-microsoft-com:vml" xmlns:wp14="http://schemas.microsoft.com/office/word/2010/wordprocessingDrawing" xmlns:wp="http://schemas.openxmlformats.org/drawingml/2006/wordprocessingDrawing" xmlns:w10="urn:schemas-microsoft-com:office:word" xmlns:w="http://schemas.openxmlformats.org/wordprocessingml/2006/main" xmlns:w14="http://schemas.microsoft.com/office/word/2010/wordml" xmlns:w15="http://schemas.microsoft.com/office/word/2012/wordml" xmlns:w16cid="http://schemas.microsoft.com/office/word/2016/wordml/cid" xmlns:w16se="http://schemas.microsoft.com/office/word/2015/wordml/symex" xmlns:wpg="http://schemas.microsoft.com/office/word/2010/wordprocessingGroup" xmlns:wpi="http://schemas.microsoft.com/office/word/2010/wordprocessingInk" xmlns:wne="http://schemas.microsoft.com/office/word/2006/wordml" xmlns:wps="http://schemas.microsoft.com/office/word/2010/wordprocessingShape" mc:Ignorable="w14 w15 w16se w16cid wp14">
+<w:endnotes xmlns:wpc="http://schemas.microsoft.com/office/word/2010/wordprocessingCanvas" xmlns:cx="http://schemas.microsoft.com/office/drawing/2014/chartex" xmlns:cx1="http://schemas.microsoft.com/office/drawing/2015/9/8/chartex" xmlns:cx2="http://schemas.microsoft.com/office/drawing/2015/10/21/chartex" xmlns:cx3="http://schemas.microsoft.com/office/drawing/2016/5/9/chartex" xmlns:cx4="http://schemas.microsoft.com/office/drawing/2016/5/10/chartex" xmlns:cx5="http://schemas.microsoft.com/office/drawing/2016/5/11/chartex" xmlns:cx6="http://schemas.microsoft.com/office/drawing/2016/5/12/chartex" xmlns:cx7="http://schemas.microsoft.com/office/drawing/2016/5/13/chartex" xmlns:cx8="http://schemas.microsoft.com/office/drawing/2016/5/14/chartex" xmlns:mc="http://schemas.openxmlformats.org/markup-compatibility/2006" xmlns:aink="http://schemas.microsoft.com/office/drawing/2016/ink" xmlns:am3d="http://schemas.microsoft.com/office/drawing/2017/model3d" xmlns:o="urn:schemas-microsoft-com:office:office" xmlns:oel="http://schemas.microsoft.com/office/2019/extlst" xmlns:r="http://schemas.openxmlformats.org/officeDocument/2006/relationships" xmlns:m="http://schemas.openxmlformats.org/officeDocument/2006/math" xmlns:v="urn:schemas-microsoft-com:vml" xmlns:wp14="http://schemas.microsoft.com/office/word/2010/wordprocessingDrawing" xmlns:wp="http://schemas.openxmlformats.org/drawingml/2006/wordprocessingDrawing" xmlns:w10="urn:schemas-microsoft-com:office:word" xmlns:w="http://schemas.openxmlformats.org/wordprocessingml/2006/main" xmlns:w14="http://schemas.microsoft.com/office/word/2010/wordml" xmlns:w15="http://schemas.microsoft.com/office/word/2012/wordml" xmlns:w16cex="http://schemas.microsoft.com/office/word/2018/wordml/cex" xmlns:w16cid="http://schemas.microsoft.com/office/word/2016/wordml/cid" xmlns:w16="http://schemas.microsoft.com/office/word/2018/wordml" xmlns:w16du="http://schemas.microsoft.com/office/word/2023/wordml/word16du" xmlns:w16sdtdh="http://schemas.microsoft.com/office/word/2020/wordml/sdtdatahash" xmlns:w16se="http://schemas.microsoft.com/office/word/2015/wordml/symex" xmlns:wpg="http://schemas.microsoft.com/office/word/2010/wordprocessingGroup" xmlns:wpi="http://schemas.microsoft.com/office/word/2010/wordprocessingInk" xmlns:wne="http://schemas.microsoft.com/office/word/2006/wordml" xmlns:wps="http://schemas.microsoft.com/office/word/2010/wordprocessingShape" mc:Ignorable="w14 w15 w16se w16cid w16 w16cex w16sdtdh wp14">
   <w:endnote w:type="separator" w:id="-1">
     <w:p>
       <w:pPr>
@@ -12579,7 +12039,7 @@
 </file>
 
 <file path=word/footer1.xml><?xml version="1.0" encoding="utf-8"?>
-<w:ftr xmlns:wpc="http://schemas.microsoft.com/office/word/2010/wordprocessingCanvas" xmlns:cx="http://schemas.microsoft.com/office/drawing/2014/chartex" xmlns:cx1="http://schemas.microsoft.com/office/drawing/2015/9/8/chartex" xmlns:cx2="http://schemas.microsoft.com/office/drawing/2015/10/21/chartex" xmlns:cx3="http://schemas.microsoft.com/office/drawing/2016/5/9/chartex" xmlns:cx4="http://schemas.microsoft.com/office/drawing/2016/5/10/chartex" xmlns:cx5="http://schemas.microsoft.com/office/drawing/2016/5/11/chartex" xmlns:cx6="http://schemas.microsoft.com/office/drawing/2016/5/12/chartex" xmlns:cx7="http://schemas.microsoft.com/office/drawing/2016/5/13/chartex" xmlns:cx8="http://schemas.microsoft.com/office/drawing/2016/5/14/chartex" xmlns:mc="http://schemas.openxmlformats.org/markup-compatibility/2006" xmlns:aink="http://schemas.microsoft.com/office/drawing/2016/ink" xmlns:am3d="http://schemas.microsoft.com/office/drawing/2017/model3d" xmlns:o="urn:schemas-microsoft-com:office:office" xmlns:r="http://schemas.openxmlformats.org/officeDocument/2006/relationships" xmlns:m="http://schemas.openxmlformats.org/officeDocument/2006/math" xmlns:v="urn:schemas-microsoft-com:vml" xmlns:wp14="http://schemas.microsoft.com/office/word/2010/wordprocessingDrawing" xmlns:wp="http://schemas.openxmlformats.org/drawingml/2006/wordprocessingDrawing" xmlns:w10="urn:schemas-microsoft-com:office:word" xmlns:w="http://schemas.openxmlformats.org/wordprocessingml/2006/main" xmlns:w14="http://schemas.microsoft.com/office/word/2010/wordml" xmlns:w15="http://schemas.microsoft.com/office/word/2012/wordml" xmlns:w16cid="http://schemas.microsoft.com/office/word/2016/wordml/cid" xmlns:w16se="http://schemas.microsoft.com/office/word/2015/wordml/symex" xmlns:wpg="http://schemas.microsoft.com/office/word/2010/wordprocessingGroup" xmlns:wpi="http://schemas.microsoft.com/office/word/2010/wordprocessingInk" xmlns:wne="http://schemas.microsoft.com/office/word/2006/wordml" xmlns:wps="http://schemas.microsoft.com/office/word/2010/wordprocessingShape" mc:Ignorable="w14 w15 w16se w16cid wp14">
+<w:ftr xmlns:wpc="http://schemas.microsoft.com/office/word/2010/wordprocessingCanvas" xmlns:cx="http://schemas.microsoft.com/office/drawing/2014/chartex" xmlns:cx1="http://schemas.microsoft.com/office/drawing/2015/9/8/chartex" xmlns:cx2="http://schemas.microsoft.com/office/drawing/2015/10/21/chartex" xmlns:cx3="http://schemas.microsoft.com/office/drawing/2016/5/9/chartex" xmlns:cx4="http://schemas.microsoft.com/office/drawing/2016/5/10/chartex" xmlns:cx5="http://schemas.microsoft.com/office/drawing/2016/5/11/chartex" xmlns:cx6="http://schemas.microsoft.com/office/drawing/2016/5/12/chartex" xmlns:cx7="http://schemas.microsoft.com/office/drawing/2016/5/13/chartex" xmlns:cx8="http://schemas.microsoft.com/office/drawing/2016/5/14/chartex" xmlns:mc="http://schemas.openxmlformats.org/markup-compatibility/2006" xmlns:aink="http://schemas.microsoft.com/office/drawing/2016/ink" xmlns:am3d="http://schemas.microsoft.com/office/drawing/2017/model3d" xmlns:o="urn:schemas-microsoft-com:office:office" xmlns:oel="http://schemas.microsoft.com/office/2019/extlst" xmlns:r="http://schemas.openxmlformats.org/officeDocument/2006/relationships" xmlns:m="http://schemas.openxmlformats.org/officeDocument/2006/math" xmlns:v="urn:schemas-microsoft-com:vml" xmlns:wp14="http://schemas.microsoft.com/office/word/2010/wordprocessingDrawing" xmlns:wp="http://schemas.openxmlformats.org/drawingml/2006/wordprocessingDrawing" xmlns:w10="urn:schemas-microsoft-com:office:word" xmlns:w="http://schemas.openxmlformats.org/wordprocessingml/2006/main" xmlns:w14="http://schemas.microsoft.com/office/word/2010/wordml" xmlns:w15="http://schemas.microsoft.com/office/word/2012/wordml" xmlns:w16cex="http://schemas.microsoft.com/office/word/2018/wordml/cex" xmlns:w16cid="http://schemas.microsoft.com/office/word/2016/wordml/cid" xmlns:w16="http://schemas.microsoft.com/office/word/2018/wordml" xmlns:w16du="http://schemas.microsoft.com/office/word/2023/wordml/word16du" xmlns:w16sdtdh="http://schemas.microsoft.com/office/word/2020/wordml/sdtdatahash" xmlns:w16se="http://schemas.microsoft.com/office/word/2015/wordml/symex" xmlns:wpg="http://schemas.microsoft.com/office/word/2010/wordprocessingGroup" xmlns:wpi="http://schemas.microsoft.com/office/word/2010/wordprocessingInk" xmlns:wne="http://schemas.microsoft.com/office/word/2006/wordml" xmlns:wps="http://schemas.microsoft.com/office/word/2010/wordprocessingShape" mc:Ignorable="w14 w15 w16se w16cid w16 w16cex w16sdtdh wp14">
   <w:p>
     <w:pPr>
       <w:pStyle w:val="Footer"/>
@@ -12651,7 +12111,7 @@
 </file>
 
 <file path=word/footnotes.xml><?xml version="1.0" encoding="utf-8"?>
-<w:footnotes xmlns:wpc="http://schemas.microsoft.com/office/word/2010/wordprocessingCanvas" xmlns:cx="http://schemas.microsoft.com/office/drawing/2014/chartex" xmlns:cx1="http://schemas.microsoft.com/office/drawing/2015/9/8/chartex" xmlns:cx2="http://schemas.microsoft.com/office/drawing/2015/10/21/chartex" xmlns:cx3="http://schemas.microsoft.com/office/drawing/2016/5/9/chartex" xmlns:cx4="http://schemas.microsoft.com/office/drawing/2016/5/10/chartex" xmlns:cx5="http://schemas.microsoft.com/office/drawing/2016/5/11/chartex" xmlns:cx6="http://schemas.microsoft.com/office/drawing/2016/5/12/chartex" xmlns:cx7="http://schemas.microsoft.com/office/drawing/2016/5/13/chartex" xmlns:cx8="http://schemas.microsoft.com/office/drawing/2016/5/14/chartex" xmlns:mc="http://schemas.openxmlformats.org/markup-compatibility/2006" xmlns:aink="http://schemas.microsoft.com/office/drawing/2016/ink" xmlns:am3d="http://schemas.microsoft.com/office/drawing/2017/model3d" xmlns:o="urn:schemas-microsoft-com:office:office" xmlns:r="http://schemas.openxmlformats.org/officeDocument/2006/relationships" xmlns:m="http://schemas.openxmlformats.org/officeDocument/2006/math" xmlns:v="urn:schemas-microsoft-com:vml" xmlns:wp14="http://schemas.microsoft.com/office/word/2010/wordprocessingDrawing" xmlns:wp="http://schemas.openxmlformats.org/drawingml/2006/wordprocessingDrawing" xmlns:w10="urn:schemas-microsoft-com:office:word" xmlns:w="http://schemas.openxmlformats.org/wordprocessingml/2006/main" xmlns:w14="http://schemas.microsoft.com/office/word/2010/wordml" xmlns:w15="http://schemas.microsoft.com/office/word/2012/wordml" xmlns:w16cid="http://schemas.microsoft.com/office/word/2016/wordml/cid" xmlns:w16se="http://schemas.microsoft.com/office/word/2015/wordml/symex" xmlns:wpg="http://schemas.microsoft.com/office/word/2010/wordprocessingGroup" xmlns:wpi="http://schemas.microsoft.com/office/word/2010/wordprocessingInk" xmlns:wne="http://schemas.microsoft.com/office/word/2006/wordml" xmlns:wps="http://schemas.microsoft.com/office/word/2010/wordprocessingShape" mc:Ignorable="w14 w15 w16se w16cid wp14">
+<w:footnotes xmlns:wpc="http://schemas.microsoft.com/office/word/2010/wordprocessingCanvas" xmlns:cx="http://schemas.microsoft.com/office/drawing/2014/chartex" xmlns:cx1="http://schemas.microsoft.com/office/drawing/2015/9/8/chartex" xmlns:cx2="http://schemas.microsoft.com/office/drawing/2015/10/21/chartex" xmlns:cx3="http://schemas.microsoft.com/office/drawing/2016/5/9/chartex" xmlns:cx4="http://schemas.microsoft.com/office/drawing/2016/5/10/chartex" xmlns:cx5="http://schemas.microsoft.com/office/drawing/2016/5/11/chartex" xmlns:cx6="http://schemas.microsoft.com/office/drawing/2016/5/12/chartex" xmlns:cx7="http://schemas.microsoft.com/office/drawing/2016/5/13/chartex" xmlns:cx8="http://schemas.microsoft.com/office/drawing/2016/5/14/chartex" xmlns:mc="http://schemas.openxmlformats.org/markup-compatibility/2006" xmlns:aink="http://schemas.microsoft.com/office/drawing/2016/ink" xmlns:am3d="http://schemas.microsoft.com/office/drawing/2017/model3d" xmlns:o="urn:schemas-microsoft-com:office:office" xmlns:oel="http://schemas.microsoft.com/office/2019/extlst" xmlns:r="http://schemas.openxmlformats.org/officeDocument/2006/relationships" xmlns:m="http://schemas.openxmlformats.org/officeDocument/2006/math" xmlns:v="urn:schemas-microsoft-com:vml" xmlns:wp14="http://schemas.microsoft.com/office/word/2010/wordprocessingDrawing" xmlns:wp="http://schemas.openxmlformats.org/drawingml/2006/wordprocessingDrawing" xmlns:w10="urn:schemas-microsoft-com:office:word" xmlns:w="http://schemas.openxmlformats.org/wordprocessingml/2006/main" xmlns:w14="http://schemas.microsoft.com/office/word/2010/wordml" xmlns:w15="http://schemas.microsoft.com/office/word/2012/wordml" xmlns:w16cex="http://schemas.microsoft.com/office/word/2018/wordml/cex" xmlns:w16cid="http://schemas.microsoft.com/office/word/2016/wordml/cid" xmlns:w16="http://schemas.microsoft.com/office/word/2018/wordml" xmlns:w16du="http://schemas.microsoft.com/office/word/2023/wordml/word16du" xmlns:w16sdtdh="http://schemas.microsoft.com/office/word/2020/wordml/sdtdatahash" xmlns:w16se="http://schemas.microsoft.com/office/word/2015/wordml/symex" xmlns:wpg="http://schemas.microsoft.com/office/word/2010/wordprocessingGroup" xmlns:wpi="http://schemas.microsoft.com/office/word/2010/wordprocessingInk" xmlns:wne="http://schemas.microsoft.com/office/word/2006/wordml" xmlns:wps="http://schemas.microsoft.com/office/word/2010/wordprocessingShape" mc:Ignorable="w14 w15 w16se w16cid w16 w16cex w16sdtdh wp14">
   <w:footnote w:type="separator" w:id="-1">
     <w:p>
       <w:pPr>
@@ -12676,7 +12136,7 @@
 </file>
 
 <file path=word/header1.xml><?xml version="1.0" encoding="utf-8"?>
-<w:hdr xmlns:wpc="http://schemas.microsoft.com/office/word/2010/wordprocessingCanvas" xmlns:cx="http://schemas.microsoft.com/office/drawing/2014/chartex" xmlns:cx1="http://schemas.microsoft.com/office/drawing/2015/9/8/chartex" xmlns:cx2="http://schemas.microsoft.com/office/drawing/2015/10/21/chartex" xmlns:cx3="http://schemas.microsoft.com/office/drawing/2016/5/9/chartex" xmlns:cx4="http://schemas.microsoft.com/office/drawing/2016/5/10/chartex" xmlns:cx5="http://schemas.microsoft.com/office/drawing/2016/5/11/chartex" xmlns:cx6="http://schemas.microsoft.com/office/drawing/2016/5/12/chartex" xmlns:cx7="http://schemas.microsoft.com/office/drawing/2016/5/13/chartex" xmlns:cx8="http://schemas.microsoft.com/office/drawing/2016/5/14/chartex" xmlns:mc="http://schemas.openxmlformats.org/markup-compatibility/2006" xmlns:aink="http://schemas.microsoft.com/office/drawing/2016/ink" xmlns:am3d="http://schemas.microsoft.com/office/drawing/2017/model3d" xmlns:o="urn:schemas-microsoft-com:office:office" xmlns:r="http://schemas.openxmlformats.org/officeDocument/2006/relationships" xmlns:m="http://schemas.openxmlformats.org/officeDocument/2006/math" xmlns:v="urn:schemas-microsoft-com:vml" xmlns:wp14="http://schemas.microsoft.com/office/word/2010/wordprocessingDrawing" xmlns:wp="http://schemas.openxmlformats.org/drawingml/2006/wordprocessingDrawing" xmlns:w10="urn:schemas-microsoft-com:office:word" xmlns:w="http://schemas.openxmlformats.org/wordprocessingml/2006/main" xmlns:w14="http://schemas.microsoft.com/office/word/2010/wordml" xmlns:w15="http://schemas.microsoft.com/office/word/2012/wordml" xmlns:w16cid="http://schemas.microsoft.com/office/word/2016/wordml/cid" xmlns:w16se="http://schemas.microsoft.com/office/word/2015/wordml/symex" xmlns:wpg="http://schemas.microsoft.com/office/word/2010/wordprocessingGroup" xmlns:wpi="http://schemas.microsoft.com/office/word/2010/wordprocessingInk" xmlns:wne="http://schemas.microsoft.com/office/word/2006/wordml" xmlns:wps="http://schemas.microsoft.com/office/word/2010/wordprocessingShape" mc:Ignorable="w14 w15 w16se w16cid wp14">
+<w:hdr xmlns:wpc="http://schemas.microsoft.com/office/word/2010/wordprocessingCanvas" xmlns:cx="http://schemas.microsoft.com/office/drawing/2014/chartex" xmlns:cx1="http://schemas.microsoft.com/office/drawing/2015/9/8/chartex" xmlns:cx2="http://schemas.microsoft.com/office/drawing/2015/10/21/chartex" xmlns:cx3="http://schemas.microsoft.com/office/drawing/2016/5/9/chartex" xmlns:cx4="http://schemas.microsoft.com/office/drawing/2016/5/10/chartex" xmlns:cx5="http://schemas.microsoft.com/office/drawing/2016/5/11/chartex" xmlns:cx6="http://schemas.microsoft.com/office/drawing/2016/5/12/chartex" xmlns:cx7="http://schemas.microsoft.com/office/drawing/2016/5/13/chartex" xmlns:cx8="http://schemas.microsoft.com/office/drawing/2016/5/14/chartex" xmlns:mc="http://schemas.openxmlformats.org/markup-compatibility/2006" xmlns:aink="http://schemas.microsoft.com/office/drawing/2016/ink" xmlns:am3d="http://schemas.microsoft.com/office/drawing/2017/model3d" xmlns:o="urn:schemas-microsoft-com:office:office" xmlns:oel="http://schemas.microsoft.com/office/2019/extlst" xmlns:r="http://schemas.openxmlformats.org/officeDocument/2006/relationships" xmlns:m="http://schemas.openxmlformats.org/officeDocument/2006/math" xmlns:v="urn:schemas-microsoft-com:vml" xmlns:wp14="http://schemas.microsoft.com/office/word/2010/wordprocessingDrawing" xmlns:wp="http://schemas.openxmlformats.org/drawingml/2006/wordprocessingDrawing" xmlns:w10="urn:schemas-microsoft-com:office:word" xmlns:w="http://schemas.openxmlformats.org/wordprocessingml/2006/main" xmlns:w14="http://schemas.microsoft.com/office/word/2010/wordml" xmlns:w15="http://schemas.microsoft.com/office/word/2012/wordml" xmlns:w16cex="http://schemas.microsoft.com/office/word/2018/wordml/cex" xmlns:w16cid="http://schemas.microsoft.com/office/word/2016/wordml/cid" xmlns:w16="http://schemas.microsoft.com/office/word/2018/wordml" xmlns:w16du="http://schemas.microsoft.com/office/word/2023/wordml/word16du" xmlns:w16sdtdh="http://schemas.microsoft.com/office/word/2020/wordml/sdtdatahash" xmlns:w16se="http://schemas.microsoft.com/office/word/2015/wordml/symex" xmlns:wpg="http://schemas.microsoft.com/office/word/2010/wordprocessingGroup" xmlns:wpi="http://schemas.microsoft.com/office/word/2010/wordprocessingInk" xmlns:wne="http://schemas.microsoft.com/office/word/2006/wordml" xmlns:wps="http://schemas.microsoft.com/office/word/2010/wordprocessingShape" mc:Ignorable="w14 w15 w16se w16cid w16 w16cex w16sdtdh wp14">
   <w:p>
     <w:pPr>
       <w:rPr>
@@ -13143,7 +12603,7 @@
 </file>
 
 <file path=word/numbering.xml><?xml version="1.0" encoding="utf-8"?>
-<w:numbering xmlns:wpc="http://schemas.microsoft.com/office/word/2010/wordprocessingCanvas" xmlns:cx="http://schemas.microsoft.com/office/drawing/2014/chartex" xmlns:cx1="http://schemas.microsoft.com/office/drawing/2015/9/8/chartex" xmlns:cx2="http://schemas.microsoft.com/office/drawing/2015/10/21/chartex" xmlns:cx3="http://schemas.microsoft.com/office/drawing/2016/5/9/chartex" xmlns:cx4="http://schemas.microsoft.com/office/drawing/2016/5/10/chartex" xmlns:cx5="http://schemas.microsoft.com/office/drawing/2016/5/11/chartex" xmlns:cx6="http://schemas.microsoft.com/office/drawing/2016/5/12/chartex" xmlns:cx7="http://schemas.microsoft.com/office/drawing/2016/5/13/chartex" xmlns:cx8="http://schemas.microsoft.com/office/drawing/2016/5/14/chartex" xmlns:mc="http://schemas.openxmlformats.org/markup-compatibility/2006" xmlns:aink="http://schemas.microsoft.com/office/drawing/2016/ink" xmlns:am3d="http://schemas.microsoft.com/office/drawing/2017/model3d" xmlns:o="urn:schemas-microsoft-com:office:office" xmlns:r="http://schemas.openxmlformats.org/officeDocument/2006/relationships" xmlns:m="http://schemas.openxmlformats.org/officeDocument/2006/math" xmlns:v="urn:schemas-microsoft-com:vml" xmlns:wp14="http://schemas.microsoft.com/office/word/2010/wordprocessingDrawing" xmlns:wp="http://schemas.openxmlformats.org/drawingml/2006/wordprocessingDrawing" xmlns:w10="urn:schemas-microsoft-com:office:word" xmlns:w="http://schemas.openxmlformats.org/wordprocessingml/2006/main" xmlns:w14="http://schemas.microsoft.com/office/word/2010/wordml" xmlns:w15="http://schemas.microsoft.com/office/word/2012/wordml" xmlns:w16cid="http://schemas.microsoft.com/office/word/2016/wordml/cid" xmlns:w16se="http://schemas.microsoft.com/office/word/2015/wordml/symex" xmlns:wpg="http://schemas.microsoft.com/office/word/2010/wordprocessingGroup" xmlns:wpi="http://schemas.microsoft.com/office/word/2010/wordprocessingInk" xmlns:wne="http://schemas.microsoft.com/office/word/2006/wordml" xmlns:wps="http://schemas.microsoft.com/office/word/2010/wordprocessingShape" mc:Ignorable="w14 w15 w16se w16cid wp14">
+<w:numbering xmlns:wpc="http://schemas.microsoft.com/office/word/2010/wordprocessingCanvas" xmlns:cx="http://schemas.microsoft.com/office/drawing/2014/chartex" xmlns:cx1="http://schemas.microsoft.com/office/drawing/2015/9/8/chartex" xmlns:cx2="http://schemas.microsoft.com/office/drawing/2015/10/21/chartex" xmlns:cx3="http://schemas.microsoft.com/office/drawing/2016/5/9/chartex" xmlns:cx4="http://schemas.microsoft.com/office/drawing/2016/5/10/chartex" xmlns:cx5="http://schemas.microsoft.com/office/drawing/2016/5/11/chartex" xmlns:cx6="http://schemas.microsoft.com/office/drawing/2016/5/12/chartex" xmlns:cx7="http://schemas.microsoft.com/office/drawing/2016/5/13/chartex" xmlns:cx8="http://schemas.microsoft.com/office/drawing/2016/5/14/chartex" xmlns:mc="http://schemas.openxmlformats.org/markup-compatibility/2006" xmlns:aink="http://schemas.microsoft.com/office/drawing/2016/ink" xmlns:am3d="http://schemas.microsoft.com/office/drawing/2017/model3d" xmlns:o="urn:schemas-microsoft-com:office:office" xmlns:oel="http://schemas.microsoft.com/office/2019/extlst" xmlns:r="http://schemas.openxmlformats.org/officeDocument/2006/relationships" xmlns:m="http://schemas.openxmlformats.org/officeDocument/2006/math" xmlns:v="urn:schemas-microsoft-com:vml" xmlns:wp14="http://schemas.microsoft.com/office/word/2010/wordprocessingDrawing" xmlns:wp="http://schemas.openxmlformats.org/drawingml/2006/wordprocessingDrawing" xmlns:w10="urn:schemas-microsoft-com:office:word" xmlns:w="http://schemas.openxmlformats.org/wordprocessingml/2006/main" xmlns:w14="http://schemas.microsoft.com/office/word/2010/wordml" xmlns:w15="http://schemas.microsoft.com/office/word/2012/wordml" xmlns:w16cex="http://schemas.microsoft.com/office/word/2018/wordml/cex" xmlns:w16cid="http://schemas.microsoft.com/office/word/2016/wordml/cid" xmlns:w16="http://schemas.microsoft.com/office/word/2018/wordml" xmlns:w16du="http://schemas.microsoft.com/office/word/2023/wordml/word16du" xmlns:w16sdtdh="http://schemas.microsoft.com/office/word/2020/wordml/sdtdatahash" xmlns:w16se="http://schemas.microsoft.com/office/word/2015/wordml/symex" xmlns:wpg="http://schemas.microsoft.com/office/word/2010/wordprocessingGroup" xmlns:wpi="http://schemas.microsoft.com/office/word/2010/wordprocessingInk" xmlns:wne="http://schemas.microsoft.com/office/word/2006/wordml" xmlns:wps="http://schemas.microsoft.com/office/word/2010/wordprocessingShape" mc:Ignorable="w14 w15 w16se w16cid w16 w16cex w16sdtdh wp14">
   <w:abstractNum w:abstractNumId="0" w15:restartNumberingAfterBreak="0">
     <w:nsid w:val="19480267"/>
     <w:multiLevelType w:val="multilevel"/>
@@ -13829,22 +13289,22 @@
       </w:rPr>
     </w:lvl>
   </w:abstractNum>
-  <w:num w:numId="1">
+  <w:num w:numId="1" w16cid:durableId="1156414184">
     <w:abstractNumId w:val="0"/>
   </w:num>
-  <w:num w:numId="2">
+  <w:num w:numId="2" w16cid:durableId="926499116">
     <w:abstractNumId w:val="1"/>
   </w:num>
-  <w:num w:numId="3">
+  <w:num w:numId="3" w16cid:durableId="1484198119">
     <w:abstractNumId w:val="3"/>
   </w:num>
-  <w:num w:numId="4">
+  <w:num w:numId="4" w16cid:durableId="1916864338">
     <w:abstractNumId w:val="5"/>
   </w:num>
-  <w:num w:numId="5">
+  <w:num w:numId="5" w16cid:durableId="497577089">
     <w:abstractNumId w:val="2"/>
   </w:num>
-  <w:num w:numId="6">
+  <w:num w:numId="6" w16cid:durableId="772019423">
     <w:abstractNumId w:val="4"/>
   </w:num>
   <w:numIdMacAtCleanup w:val="6"/>
@@ -13852,7 +13312,7 @@
 </file>
 
 <file path=word/styles.xml><?xml version="1.0" encoding="utf-8"?>
-<w:styles xmlns:mc="http://schemas.openxmlformats.org/markup-compatibility/2006" xmlns:r="http://schemas.openxmlformats.org/officeDocument/2006/relationships" xmlns:w="http://schemas.openxmlformats.org/wordprocessingml/2006/main" xmlns:w14="http://schemas.microsoft.com/office/word/2010/wordml" xmlns:w15="http://schemas.microsoft.com/office/word/2012/wordml" xmlns:w16cid="http://schemas.microsoft.com/office/word/2016/wordml/cid" xmlns:w16se="http://schemas.microsoft.com/office/word/2015/wordml/symex" mc:Ignorable="w14 w15 w16se w16cid">
+<w:styles xmlns:mc="http://schemas.openxmlformats.org/markup-compatibility/2006" xmlns:r="http://schemas.openxmlformats.org/officeDocument/2006/relationships" xmlns:w="http://schemas.openxmlformats.org/wordprocessingml/2006/main" xmlns:w14="http://schemas.microsoft.com/office/word/2010/wordml" xmlns:w15="http://schemas.microsoft.com/office/word/2012/wordml" xmlns:w16cex="http://schemas.microsoft.com/office/word/2018/wordml/cex" xmlns:w16cid="http://schemas.microsoft.com/office/word/2016/wordml/cid" xmlns:w16="http://schemas.microsoft.com/office/word/2018/wordml" xmlns:w16sdtdh="http://schemas.microsoft.com/office/word/2020/wordml/sdtdatahash" xmlns:w16se="http://schemas.microsoft.com/office/word/2015/wordml/symex" mc:Ignorable="w14 w15 w16se w16cid w16 w16cex w16sdtdh">
   <w:docDefaults>
     <w:rPrDefault>
       <w:rPr>
@@ -13867,7 +13327,7 @@
       </w:pPr>
     </w:pPrDefault>
   </w:docDefaults>
-  <w:latentStyles w:defLockedState="0" w:defUIPriority="99" w:defSemiHidden="0" w:defUnhideWhenUsed="0" w:defQFormat="0" w:count="375">
+  <w:latentStyles w:defLockedState="0" w:defUIPriority="99" w:defSemiHidden="0" w:defUnhideWhenUsed="0" w:defQFormat="0" w:count="376">
     <w:lsdException w:name="Normal" w:uiPriority="0" w:qFormat="1"/>
     <w:lsdException w:name="heading 1" w:uiPriority="9" w:qFormat="1"/>
     <w:lsdException w:name="heading 2" w:semiHidden="1" w:uiPriority="9" w:unhideWhenUsed="1" w:qFormat="1"/>
@@ -13973,7 +13433,6 @@
     <w:lsdException w:name="HTML Sample" w:semiHidden="1" w:unhideWhenUsed="1"/>
     <w:lsdException w:name="HTML Typewriter" w:semiHidden="1" w:unhideWhenUsed="1"/>
     <w:lsdException w:name="HTML Variable" w:semiHidden="1" w:unhideWhenUsed="1"/>
-    <w:lsdException w:name="Normal Table" w:semiHidden="1" w:unhideWhenUsed="1"/>
     <w:lsdException w:name="annotation subject" w:semiHidden="1" w:unhideWhenUsed="1"/>
     <w:lsdException w:name="No List" w:semiHidden="1" w:unhideWhenUsed="1"/>
     <w:lsdException w:name="Outline List 1" w:semiHidden="1" w:unhideWhenUsed="1"/>
@@ -14020,10 +13479,8 @@
     <w:lsdException w:name="Table Subtle 2" w:semiHidden="1" w:unhideWhenUsed="1"/>
     <w:lsdException w:name="Table Web 1" w:semiHidden="1" w:unhideWhenUsed="1"/>
     <w:lsdException w:name="Table Web 2" w:semiHidden="1" w:unhideWhenUsed="1"/>
-    <w:lsdException w:name="Table Web 3" w:semiHidden="1" w:unhideWhenUsed="1"/>
     <w:lsdException w:name="Balloon Text" w:semiHidden="1" w:unhideWhenUsed="1"/>
     <w:lsdException w:name="Table Grid" w:uiPriority="39"/>
-    <w:lsdException w:name="Table Theme" w:semiHidden="1" w:unhideWhenUsed="1"/>
     <w:lsdException w:name="Placeholder Text" w:semiHidden="1"/>
     <w:lsdException w:name="No Spacing" w:uiPriority="1" w:qFormat="1"/>
     <w:lsdException w:name="Light Shading" w:uiPriority="60"/>
@@ -14243,6 +13700,7 @@
     <w:lsdException w:name="Smart Hyperlink" w:semiHidden="1" w:unhideWhenUsed="1"/>
     <w:lsdException w:name="Hashtag" w:semiHidden="1" w:unhideWhenUsed="1"/>
     <w:lsdException w:name="Unresolved Mention" w:semiHidden="1" w:unhideWhenUsed="1"/>
+    <w:lsdException w:name="Smart Link" w:semiHidden="1" w:unhideWhenUsed="1"/>
   </w:latentStyles>
   <w:style w:type="paragraph" w:default="1" w:styleId="Normal">
     <w:name w:val="Normal"/>
@@ -16443,7 +15901,7 @@
 <file path=customXml/item1.xml><?xml version="1.0" encoding="utf-8"?>
 <CoverPageProperties xmlns="http://schemas.microsoft.com/office/2006/coverPageProps">
   <PublishDate/>
-  <Abstract/>
+  <Abstract>In this module I learn how I use database with C# using ADO.NET.</Abstract>
   <CompanyAddress/>
   <CompanyPhone/>
   <CompanyFax/>

</xml_diff>